<commit_message>
PS: aggiornamento scenari (VE)
</commit_message>
<xml_diff>
--- a/Deliverables/ProblemStatement_SummerCenter.docx
+++ b/Deliverables/ProblemStatement_SummerCenter.docx
@@ -4,7 +4,7 @@
   <w:body>
     <w:p>
       <w:pPr>
-        <w:pStyle w:val="Sottotitolo"/>
+        <w:pStyle w:val="Subtitle"/>
       </w:pPr>
       <w:r>
         <w:rPr>
@@ -18,7 +18,7 @@
     </w:p>
     <w:p>
       <w:pPr>
-        <w:pStyle w:val="Sottotitolo"/>
+        <w:pStyle w:val="Subtitle"/>
       </w:pPr>
       <w:r>
         <w:t>05/11</w:t>
@@ -195,7 +195,7 @@
     </w:p>
     <w:p>
       <w:pPr>
-        <w:pStyle w:val="Paragrafoelenco"/>
+        <w:pStyle w:val="ListParagraph"/>
         <w:numPr>
           <w:ilvl w:val="0"/>
           <w:numId w:val="35"/>
@@ -212,7 +212,7 @@
     </w:p>
     <w:p>
       <w:pPr>
-        <w:pStyle w:val="Paragrafoelenco"/>
+        <w:pStyle w:val="ListParagraph"/>
         <w:numPr>
           <w:ilvl w:val="0"/>
           <w:numId w:val="14"/>
@@ -238,7 +238,7 @@
     </w:p>
     <w:p>
       <w:pPr>
-        <w:pStyle w:val="Paragrafoelenco"/>
+        <w:pStyle w:val="ListParagraph"/>
         <w:numPr>
           <w:ilvl w:val="0"/>
           <w:numId w:val="14"/>
@@ -265,7 +265,7 @@
     </w:p>
     <w:p>
       <w:pPr>
-        <w:pStyle w:val="Titolo1"/>
+        <w:pStyle w:val="Heading1"/>
         <w:ind w:left="0"/>
       </w:pPr>
       <w:r>
@@ -371,12 +371,12 @@
     </w:tbl>
     <w:p>
       <w:pPr>
-        <w:pStyle w:val="Titolo2"/>
+        <w:pStyle w:val="Heading2"/>
       </w:pPr>
     </w:p>
     <w:p>
       <w:pPr>
-        <w:pStyle w:val="Titolo1"/>
+        <w:pStyle w:val="Heading1"/>
         <w:ind w:left="0"/>
       </w:pPr>
       <w:r>
@@ -813,7 +813,7 @@
     </w:p>
     <w:p>
       <w:pPr>
-        <w:pStyle w:val="Titolo1"/>
+        <w:pStyle w:val="Heading1"/>
         <w:ind w:left="0"/>
       </w:pPr>
       <w:r>
@@ -1160,7 +1160,7 @@
     </w:p>
     <w:p>
       <w:pPr>
-        <w:pStyle w:val="Titolo1"/>
+        <w:pStyle w:val="Heading1"/>
         <w:pageBreakBefore/>
         <w:ind w:left="0"/>
       </w:pPr>
@@ -1169,13 +1169,12 @@
           <w:sz w:val="36"/>
           <w:szCs w:val="36"/>
         </w:rPr>
-        <w:lastRenderedPageBreak/>
         <w:t>Sommario</w:t>
       </w:r>
     </w:p>
     <w:p>
       <w:pPr>
-        <w:pStyle w:val="Paragrafoelenco"/>
+        <w:pStyle w:val="ListParagraph"/>
         <w:numPr>
           <w:ilvl w:val="0"/>
           <w:numId w:val="36"/>
@@ -1194,7 +1193,7 @@
     </w:p>
     <w:p>
       <w:pPr>
-        <w:pStyle w:val="Paragrafoelenco"/>
+        <w:pStyle w:val="ListParagraph"/>
         <w:numPr>
           <w:ilvl w:val="1"/>
           <w:numId w:val="20"/>
@@ -1211,7 +1210,7 @@
     </w:p>
     <w:p>
       <w:pPr>
-        <w:pStyle w:val="Paragrafoelenco"/>
+        <w:pStyle w:val="ListParagraph"/>
         <w:numPr>
           <w:ilvl w:val="1"/>
           <w:numId w:val="20"/>
@@ -1228,7 +1227,7 @@
     </w:p>
     <w:p>
       <w:pPr>
-        <w:pStyle w:val="Paragrafoelenco"/>
+        <w:pStyle w:val="ListParagraph"/>
         <w:numPr>
           <w:ilvl w:val="1"/>
           <w:numId w:val="20"/>
@@ -1245,7 +1244,7 @@
     </w:p>
     <w:p>
       <w:pPr>
-        <w:pStyle w:val="Paragrafoelenco"/>
+        <w:pStyle w:val="ListParagraph"/>
         <w:numPr>
           <w:ilvl w:val="1"/>
           <w:numId w:val="20"/>
@@ -1262,7 +1261,7 @@
     </w:p>
     <w:p>
       <w:pPr>
-        <w:pStyle w:val="Paragrafoelenco"/>
+        <w:pStyle w:val="ListParagraph"/>
         <w:numPr>
           <w:ilvl w:val="0"/>
           <w:numId w:val="20"/>
@@ -1281,7 +1280,7 @@
     </w:p>
     <w:p>
       <w:pPr>
-        <w:pStyle w:val="Paragrafoelenco"/>
+        <w:pStyle w:val="ListParagraph"/>
         <w:numPr>
           <w:ilvl w:val="0"/>
           <w:numId w:val="20"/>
@@ -1300,7 +1299,7 @@
     </w:p>
     <w:p>
       <w:pPr>
-        <w:pStyle w:val="Paragrafoelenco"/>
+        <w:pStyle w:val="ListParagraph"/>
         <w:numPr>
           <w:ilvl w:val="0"/>
           <w:numId w:val="20"/>
@@ -1319,7 +1318,7 @@
     </w:p>
     <w:p>
       <w:pPr>
-        <w:pStyle w:val="Paragrafoelenco"/>
+        <w:pStyle w:val="ListParagraph"/>
         <w:numPr>
           <w:ilvl w:val="0"/>
           <w:numId w:val="20"/>
@@ -1338,7 +1337,7 @@
     </w:p>
     <w:p>
       <w:pPr>
-        <w:pStyle w:val="Paragrafoelenco"/>
+        <w:pStyle w:val="ListParagraph"/>
         <w:numPr>
           <w:ilvl w:val="0"/>
           <w:numId w:val="20"/>
@@ -1357,7 +1356,7 @@
     </w:p>
     <w:p>
       <w:pPr>
-        <w:pStyle w:val="Paragrafoelenco"/>
+        <w:pStyle w:val="ListParagraph"/>
         <w:ind w:left="1728"/>
         <w:rPr>
           <w:sz w:val="28"/>
@@ -1367,7 +1366,7 @@
     </w:p>
     <w:p>
       <w:pPr>
-        <w:pStyle w:val="Paragrafoelenco"/>
+        <w:pStyle w:val="ListParagraph"/>
         <w:pageBreakBefore/>
         <w:widowControl w:val="0"/>
         <w:numPr>
@@ -1390,7 +1389,6 @@
           <w:sz w:val="36"/>
           <w:szCs w:val="20"/>
         </w:rPr>
-        <w:lastRenderedPageBreak/>
         <w:t>Introduzione</w:t>
       </w:r>
     </w:p>
@@ -1405,7 +1403,7 @@
     </w:p>
     <w:p>
       <w:pPr>
-        <w:pStyle w:val="Paragrafoelenco"/>
+        <w:pStyle w:val="ListParagraph"/>
         <w:widowControl w:val="0"/>
         <w:numPr>
           <w:ilvl w:val="1"/>
@@ -1690,7 +1688,6 @@
           <w:sz w:val="28"/>
           <w:szCs w:val="28"/>
         </w:rPr>
-        <w:lastRenderedPageBreak/>
         <w:t>al genitore di compilare gli appositi moduli anagrafici e informativi riguardanti il genitore stesso e i bambini;</w:t>
       </w:r>
     </w:p>
@@ -1909,7 +1906,6 @@
           <w:sz w:val="36"/>
           <w:szCs w:val="20"/>
         </w:rPr>
-        <w:lastRenderedPageBreak/>
         <w:t xml:space="preserve">    Scenari</w:t>
       </w:r>
     </w:p>
@@ -2202,7 +2198,7 @@
             <w:hyperlink r:id="rId12">
               <w:r>
                 <w:rPr>
-                  <w:rStyle w:val="Collegamentoipertestuale"/>
+                  <w:rStyle w:val="Hyperlink"/>
                   <w:rFonts w:eastAsia="Arial Rounded MT Bold"/>
                   <w:kern w:val="0"/>
                   <w:sz w:val="28"/>
@@ -2329,6 +2325,7 @@
             <w:r>
               <w:rPr>
                 <w:rFonts w:eastAsia="Arial Rounded MT Bold"/>
+                <w:noProof/>
                 <w:kern w:val="0"/>
                 <w:sz w:val="28"/>
                 <w:szCs w:val="28"/>
@@ -2448,16 +2445,6 @@
                 <w:lang w:eastAsia="it-IT" w:bidi="it-IT"/>
               </w:rPr>
               <w:br/>
-            </w:r>
-            <w:r>
-              <w:rPr>
-                <w:rFonts w:eastAsia="Arial Rounded MT Bold"/>
-                <w:kern w:val="0"/>
-                <w:sz w:val="28"/>
-                <w:szCs w:val="28"/>
-                <w:lang w:eastAsia="it-IT" w:bidi="it-IT"/>
-              </w:rPr>
-              <w:lastRenderedPageBreak/>
               <w:t>- l’e-mail non sia già esistente nel sistema;</w:t>
             </w:r>
             <w:r>
@@ -2521,34 +2508,12 @@
                 <w:szCs w:val="28"/>
                 <w:lang w:eastAsia="it-IT" w:bidi="it-IT"/>
               </w:rPr>
-              <w:t xml:space="preserve">Il sistema invia una </w:t>
-            </w:r>
-            <w:proofErr w:type="gramStart"/>
-            <w:r>
-              <w:rPr>
-                <w:rFonts w:eastAsia="Arial Rounded MT Bold"/>
-                <w:kern w:val="0"/>
-                <w:sz w:val="28"/>
-                <w:szCs w:val="28"/>
-                <w:lang w:eastAsia="it-IT" w:bidi="it-IT"/>
-              </w:rPr>
-              <w:t>email</w:t>
-            </w:r>
-            <w:proofErr w:type="gramEnd"/>
-            <w:r>
-              <w:rPr>
-                <w:rFonts w:eastAsia="Arial Rounded MT Bold"/>
-                <w:kern w:val="0"/>
-                <w:sz w:val="28"/>
-                <w:szCs w:val="28"/>
-                <w:lang w:eastAsia="it-IT" w:bidi="it-IT"/>
-              </w:rPr>
-              <w:t xml:space="preserve"> all’indirizzo </w:t>
+              <w:t xml:space="preserve">Il sistema invia una email all’indirizzo </w:t>
             </w:r>
             <w:hyperlink r:id="rId14">
               <w:r>
                 <w:rPr>
-                  <w:rStyle w:val="Collegamentoipertestuale"/>
+                  <w:rStyle w:val="Hyperlink"/>
                   <w:rFonts w:eastAsia="Arial Rounded MT Bold"/>
                   <w:kern w:val="0"/>
                   <w:sz w:val="28"/>
@@ -2697,7 +2662,7 @@
             <w:hyperlink r:id="rId15">
               <w:r>
                 <w:rPr>
-                  <w:rStyle w:val="Collegamentoipertestuale"/>
+                  <w:rStyle w:val="Hyperlink"/>
                   <w:rFonts w:eastAsia="Arial Rounded MT Bold"/>
                   <w:kern w:val="0"/>
                   <w:sz w:val="28"/>
@@ -2779,7 +2744,6 @@
           <w:b/>
           <w:bCs/>
         </w:rPr>
-        <w:lastRenderedPageBreak/>
         <w:t>Login</w:t>
       </w:r>
     </w:p>
@@ -3006,7 +2970,7 @@
             <w:hyperlink r:id="rId16" w:tgtFrame="_blank" w:history="1">
               <w:r>
                 <w:rPr>
-                  <w:rStyle w:val="Collegamentoipertestuale"/>
+                  <w:rStyle w:val="Hyperlink"/>
                   <w:rFonts w:eastAsia="Arial Rounded MT Bold"/>
                   <w:kern w:val="0"/>
                   <w:sz w:val="28"/>
@@ -3081,7 +3045,7 @@
             <w:hyperlink r:id="rId17" w:tgtFrame="_blank" w:history="1">
               <w:r>
                 <w:rPr>
-                  <w:rStyle w:val="Collegamentoipertestuale"/>
+                  <w:rStyle w:val="Hyperlink"/>
                   <w:rFonts w:eastAsia="Arial Rounded MT Bold"/>
                   <w:kern w:val="0"/>
                   <w:sz w:val="28"/>
@@ -3314,7 +3278,6 @@
           <w:sz w:val="28"/>
           <w:szCs w:val="28"/>
         </w:rPr>
-        <w:lastRenderedPageBreak/>
         <w:t xml:space="preserve"> </w:t>
       </w:r>
       <w:r>
@@ -3544,6 +3507,7 @@
             </w:r>
             <w:r>
               <w:rPr>
+                <w:noProof/>
                 <w:sz w:val="28"/>
                 <w:szCs w:val="28"/>
               </w:rPr>
@@ -3712,10 +3676,10 @@
             </w:pPr>
             <w:r>
               <w:rPr>
-                <w:sz w:val="28"/>
-                <w:szCs w:val="28"/>
-              </w:rPr>
-              <w:lastRenderedPageBreak/>
+                <w:noProof/>
+                <w:sz w:val="28"/>
+                <w:szCs w:val="28"/>
+              </w:rPr>
               <w:drawing>
                 <wp:inline distT="0" distB="0" distL="0" distR="0" wp14:anchorId="1B9C9A59" wp14:editId="61DA13A2">
                   <wp:extent cx="3693280" cy="2969676"/>
@@ -3867,7 +3831,7 @@
     </w:p>
     <w:p>
       <w:pPr>
-        <w:pStyle w:val="Paragrafoelenco"/>
+        <w:pStyle w:val="ListParagraph"/>
         <w:pageBreakBefore/>
         <w:numPr>
           <w:ilvl w:val="1"/>
@@ -3883,7 +3847,6 @@
           <w:sz w:val="32"/>
           <w:szCs w:val="32"/>
         </w:rPr>
-        <w:lastRenderedPageBreak/>
         <w:t xml:space="preserve">Inserimento dati bambino </w:t>
       </w:r>
     </w:p>
@@ -4400,7 +4363,7 @@
     </w:tbl>
     <w:p>
       <w:pPr>
-        <w:pStyle w:val="Paragrafoelenco"/>
+        <w:pStyle w:val="ListParagraph"/>
         <w:pageBreakBefore/>
         <w:numPr>
           <w:ilvl w:val="1"/>
@@ -4416,7 +4379,6 @@
           <w:sz w:val="32"/>
           <w:szCs w:val="32"/>
         </w:rPr>
-        <w:lastRenderedPageBreak/>
         <w:t>Prenotazione</w:t>
       </w:r>
     </w:p>
@@ -5114,7 +5076,6 @@
                 <w:sz w:val="28"/>
                 <w:szCs w:val="24"/>
               </w:rPr>
-              <w:lastRenderedPageBreak/>
               <w:drawing>
                 <wp:inline distT="0" distB="0" distL="0" distR="0" wp14:anchorId="66247FA5" wp14:editId="2141D1C2">
                   <wp:extent cx="4282440" cy="2552095"/>
@@ -5229,9 +5190,8 @@
                 <w:lang w:val="it-IT"/>
               </w:rPr>
               <w:br/>
-              <w:t xml:space="preserve">- </w:t>
-            </w:r>
-            <w:proofErr w:type="gramStart"/>
+              <w:t>- E’ affetto da disabilità? No, il prezzo resta invariato.</w:t>
+            </w:r>
             <w:r>
               <w:rPr>
                 <w:rFonts w:ascii="Calibri" w:hAnsi="Calibri" w:cs="Calibri"/>
@@ -5239,9 +5199,9 @@
                 <w:szCs w:val="24"/>
                 <w:lang w:val="it-IT"/>
               </w:rPr>
-              <w:t>E’</w:t>
-            </w:r>
-            <w:proofErr w:type="gramEnd"/>
+              <w:br/>
+              <w:t>- Ha esigenze alimentari? No, il prezzo resta invariato.</w:t>
+            </w:r>
             <w:r>
               <w:rPr>
                 <w:rFonts w:ascii="Calibri" w:hAnsi="Calibri" w:cs="Calibri"/>
@@ -5249,7 +5209,8 @@
                 <w:szCs w:val="24"/>
                 <w:lang w:val="it-IT"/>
               </w:rPr>
-              <w:t xml:space="preserve"> affetto da disabilità? No, il prezzo resta invariato.</w:t>
+              <w:br/>
+              <w:t>- Ha bisogno di materiale galleggiante? Sì, al prezzo finale è aggiunta la somma di 10 euro.</w:t>
             </w:r>
             <w:r>
               <w:rPr>
@@ -5259,7 +5220,7 @@
                 <w:lang w:val="it-IT"/>
               </w:rPr>
               <w:br/>
-              <w:t>- Ha esigenze alimentari? No, il prezzo resta invariato.</w:t>
+              <w:t>Inoltre effettua i seguenti controlli nella prenotazione precedentemente effettuata:</w:t>
             </w:r>
             <w:r>
               <w:rPr>
@@ -5269,47 +5230,7 @@
                 <w:lang w:val="it-IT"/>
               </w:rPr>
               <w:br/>
-              <w:t>- Ha bisogno di materiale galleggiante? Sì, al prezzo finale è aggiunta la somma di 10 euro.</w:t>
-            </w:r>
-            <w:r>
-              <w:rPr>
-                <w:rFonts w:ascii="Calibri" w:hAnsi="Calibri" w:cs="Calibri"/>
-                <w:sz w:val="28"/>
-                <w:szCs w:val="24"/>
-                <w:lang w:val="it-IT"/>
-              </w:rPr>
-              <w:br/>
-              <w:t>Inoltre effettua i seguenti controlli nella prenotazione precedentemente effettuata:</w:t>
-            </w:r>
-            <w:r>
-              <w:rPr>
-                <w:rFonts w:ascii="Calibri" w:hAnsi="Calibri" w:cs="Calibri"/>
-                <w:sz w:val="28"/>
-                <w:szCs w:val="24"/>
-                <w:lang w:val="it-IT"/>
-              </w:rPr>
-              <w:br/>
-              <w:t xml:space="preserve">- Il servizio è “Part-time” o “Full-time”? </w:t>
-            </w:r>
-            <w:proofErr w:type="gramStart"/>
-            <w:r>
-              <w:rPr>
-                <w:rFonts w:ascii="Calibri" w:hAnsi="Calibri" w:cs="Calibri"/>
-                <w:sz w:val="28"/>
-                <w:szCs w:val="24"/>
-                <w:lang w:val="it-IT"/>
-              </w:rPr>
-              <w:t>E’</w:t>
-            </w:r>
-            <w:proofErr w:type="gramEnd"/>
-            <w:r>
-              <w:rPr>
-                <w:rFonts w:ascii="Calibri" w:hAnsi="Calibri" w:cs="Calibri"/>
-                <w:sz w:val="28"/>
-                <w:szCs w:val="24"/>
-                <w:lang w:val="it-IT"/>
-              </w:rPr>
-              <w:t xml:space="preserve"> “Part-time”, allora il prezzo è di 100 euro settimanali.</w:t>
+              <w:t>- Il servizio è “Part-time” o “Full-time”? E’ “Part-time”, allora il prezzo è di 100 euro settimanali.</w:t>
             </w:r>
           </w:p>
           <w:p>
@@ -5334,27 +5255,7 @@
                 <w:szCs w:val="24"/>
                 <w:lang w:val="it-IT"/>
               </w:rPr>
-              <w:t>Infine il sistema effettua tale calcolo (100*</w:t>
-            </w:r>
-            <w:proofErr w:type="gramStart"/>
-            <w:r>
-              <w:rPr>
-                <w:rFonts w:ascii="Calibri" w:hAnsi="Calibri" w:cs="Calibri"/>
-                <w:sz w:val="28"/>
-                <w:szCs w:val="24"/>
-                <w:lang w:val="it-IT"/>
-              </w:rPr>
-              <w:t>1)+</w:t>
-            </w:r>
-            <w:proofErr w:type="gramEnd"/>
-            <w:r>
-              <w:rPr>
-                <w:rFonts w:ascii="Calibri" w:hAnsi="Calibri" w:cs="Calibri"/>
-                <w:sz w:val="28"/>
-                <w:szCs w:val="24"/>
-                <w:lang w:val="it-IT"/>
-              </w:rPr>
-              <w:t>10per un totale della prenotazione di 110 euro.</w:t>
+              <w:t>Infine il sistema effettua tale calcolo (100*1)+10per un totale della prenotazione di 110 euro.</w:t>
             </w:r>
           </w:p>
           <w:p>
@@ -5436,7 +5337,6 @@
                 <w:sz w:val="28"/>
                 <w:szCs w:val="24"/>
               </w:rPr>
-              <w:lastRenderedPageBreak/>
               <w:drawing>
                 <wp:inline distT="0" distB="0" distL="0" distR="0" wp14:anchorId="7518B9C5" wp14:editId="2ECC1572">
                   <wp:extent cx="3644126" cy="2171698"/>
@@ -5753,7 +5653,6 @@
                 <w:szCs w:val="24"/>
                 <w:lang w:val="it-IT"/>
               </w:rPr>
-              <w:lastRenderedPageBreak/>
               <w:t>Mario inserisce:</w:t>
             </w:r>
             <w:r>
@@ -5977,13 +5876,13 @@
           <w:sz w:val="32"/>
           <w:szCs w:val="32"/>
         </w:rPr>
-        <w:lastRenderedPageBreak/>
         <w:br w:type="page"/>
       </w:r>
     </w:p>
     <w:p>
       <w:pPr>
         <w:spacing w:after="240" w:line="251" w:lineRule="auto"/>
+        <w:ind w:firstLine="720"/>
         <w:rPr>
           <w:b/>
           <w:bCs/>
@@ -5998,8 +5897,774 @@
           <w:sz w:val="32"/>
           <w:szCs w:val="32"/>
         </w:rPr>
-        <w:lastRenderedPageBreak/>
         <w:t xml:space="preserve">2.5 </w:t>
+      </w:r>
+      <w:r>
+        <w:rPr>
+          <w:b/>
+          <w:bCs/>
+          <w:sz w:val="32"/>
+          <w:szCs w:val="32"/>
+        </w:rPr>
+        <w:t>Visualizza bambini</w:t>
+      </w:r>
+    </w:p>
+    <w:tbl>
+      <w:tblPr>
+        <w:tblStyle w:val="NormalTable0"/>
+        <w:tblW w:w="9488" w:type="dxa"/>
+        <w:tblInd w:w="-284" w:type="dxa"/>
+        <w:tblLayout w:type="fixed"/>
+        <w:tblLook w:val="01E0" w:firstRow="1" w:lastRow="1" w:firstColumn="1" w:lastColumn="1" w:noHBand="0" w:noVBand="0"/>
+      </w:tblPr>
+      <w:tblGrid>
+        <w:gridCol w:w="1985"/>
+        <w:gridCol w:w="7503"/>
+      </w:tblGrid>
+      <w:tr>
+        <w:trPr>
+          <w:trHeight w:val="803"/>
+        </w:trPr>
+        <w:tc>
+          <w:tcPr>
+            <w:tcW w:w="1985" w:type="dxa"/>
+            <w:tcBorders>
+              <w:top w:val="single" w:sz="4" w:space="0" w:color="7E7E7E"/>
+              <w:bottom w:val="single" w:sz="4" w:space="0" w:color="7E7E7E"/>
+            </w:tcBorders>
+          </w:tcPr>
+          <w:p>
+            <w:pPr>
+              <w:pStyle w:val="TableParagraph"/>
+              <w:ind w:left="115" w:right="183"/>
+              <w:rPr>
+                <w:rFonts w:ascii="Calibri" w:hAnsi="Calibri" w:cs="Calibri"/>
+                <w:color w:val="000000" w:themeColor="text1"/>
+                <w:sz w:val="28"/>
+                <w:szCs w:val="28"/>
+              </w:rPr>
+            </w:pPr>
+            <w:r>
+              <w:rPr>
+                <w:rFonts w:ascii="Calibri" w:hAnsi="Calibri" w:cs="Calibri"/>
+                <w:color w:val="000000" w:themeColor="text1"/>
+                <w:sz w:val="28"/>
+                <w:szCs w:val="28"/>
+              </w:rPr>
+              <w:t xml:space="preserve">Nome </w:t>
+            </w:r>
+            <w:proofErr w:type="spellStart"/>
+            <w:r>
+              <w:rPr>
+                <w:rFonts w:ascii="Calibri" w:hAnsi="Calibri" w:cs="Calibri"/>
+                <w:color w:val="000000" w:themeColor="text1"/>
+                <w:sz w:val="28"/>
+                <w:szCs w:val="28"/>
+              </w:rPr>
+              <w:t>dello</w:t>
+            </w:r>
+            <w:proofErr w:type="spellEnd"/>
+            <w:r>
+              <w:rPr>
+                <w:rFonts w:ascii="Calibri" w:hAnsi="Calibri" w:cs="Calibri"/>
+                <w:color w:val="000000" w:themeColor="text1"/>
+                <w:sz w:val="28"/>
+                <w:szCs w:val="28"/>
+              </w:rPr>
+              <w:t xml:space="preserve"> scenario</w:t>
+            </w:r>
+          </w:p>
+        </w:tc>
+        <w:tc>
+          <w:tcPr>
+            <w:tcW w:w="7503" w:type="dxa"/>
+            <w:tcBorders>
+              <w:top w:val="single" w:sz="4" w:space="0" w:color="7E7E7E"/>
+              <w:bottom w:val="single" w:sz="4" w:space="0" w:color="7E7E7E"/>
+            </w:tcBorders>
+          </w:tcPr>
+          <w:p>
+            <w:pPr>
+              <w:pStyle w:val="TableParagraph"/>
+              <w:spacing w:line="293" w:lineRule="exact"/>
+              <w:ind w:left="172"/>
+              <w:rPr>
+                <w:rFonts w:ascii="Calibri" w:hAnsi="Calibri" w:cs="Calibri"/>
+                <w:color w:val="000000" w:themeColor="text1"/>
+                <w:sz w:val="28"/>
+                <w:szCs w:val="28"/>
+              </w:rPr>
+            </w:pPr>
+            <w:proofErr w:type="spellStart"/>
+            <w:r>
+              <w:rPr>
+                <w:rFonts w:ascii="Calibri" w:hAnsi="Calibri" w:cs="Calibri"/>
+                <w:color w:val="000000" w:themeColor="text1"/>
+                <w:sz w:val="28"/>
+                <w:szCs w:val="28"/>
+                <w:u w:val="single"/>
+              </w:rPr>
+              <w:t>VisualizzaBambini</w:t>
+            </w:r>
+            <w:proofErr w:type="spellEnd"/>
+          </w:p>
+        </w:tc>
+      </w:tr>
+      <w:tr>
+        <w:trPr>
+          <w:trHeight w:val="1194"/>
+        </w:trPr>
+        <w:tc>
+          <w:tcPr>
+            <w:tcW w:w="1985" w:type="dxa"/>
+            <w:tcBorders>
+              <w:top w:val="single" w:sz="4" w:space="0" w:color="7E7E7E"/>
+              <w:bottom w:val="single" w:sz="4" w:space="0" w:color="7E7E7E"/>
+            </w:tcBorders>
+          </w:tcPr>
+          <w:p>
+            <w:pPr>
+              <w:pStyle w:val="TableParagraph"/>
+              <w:ind w:left="115" w:right="155"/>
+              <w:rPr>
+                <w:rFonts w:ascii="Calibri" w:hAnsi="Calibri" w:cs="Calibri"/>
+                <w:color w:val="000000" w:themeColor="text1"/>
+                <w:sz w:val="28"/>
+                <w:szCs w:val="28"/>
+              </w:rPr>
+            </w:pPr>
+            <w:proofErr w:type="spellStart"/>
+            <w:r>
+              <w:rPr>
+                <w:rFonts w:ascii="Calibri" w:hAnsi="Calibri" w:cs="Calibri"/>
+                <w:color w:val="000000" w:themeColor="text1"/>
+                <w:sz w:val="28"/>
+                <w:szCs w:val="28"/>
+              </w:rPr>
+              <w:t>Istanze</w:t>
+            </w:r>
+            <w:proofErr w:type="spellEnd"/>
+            <w:r>
+              <w:rPr>
+                <w:rFonts w:ascii="Calibri" w:hAnsi="Calibri" w:cs="Calibri"/>
+                <w:color w:val="000000" w:themeColor="text1"/>
+                <w:sz w:val="28"/>
+                <w:szCs w:val="28"/>
+              </w:rPr>
+              <w:t xml:space="preserve"> </w:t>
+            </w:r>
+            <w:proofErr w:type="spellStart"/>
+            <w:r>
+              <w:rPr>
+                <w:rFonts w:ascii="Calibri" w:hAnsi="Calibri" w:cs="Calibri"/>
+                <w:color w:val="000000" w:themeColor="text1"/>
+                <w:sz w:val="28"/>
+                <w:szCs w:val="28"/>
+              </w:rPr>
+              <w:t>degli</w:t>
+            </w:r>
+            <w:proofErr w:type="spellEnd"/>
+            <w:r>
+              <w:rPr>
+                <w:rFonts w:ascii="Calibri" w:hAnsi="Calibri" w:cs="Calibri"/>
+                <w:color w:val="000000" w:themeColor="text1"/>
+                <w:sz w:val="28"/>
+                <w:szCs w:val="28"/>
+              </w:rPr>
+              <w:t xml:space="preserve"> </w:t>
+            </w:r>
+            <w:proofErr w:type="spellStart"/>
+            <w:r>
+              <w:rPr>
+                <w:rFonts w:ascii="Calibri" w:hAnsi="Calibri" w:cs="Calibri"/>
+                <w:color w:val="000000" w:themeColor="text1"/>
+                <w:sz w:val="28"/>
+                <w:szCs w:val="28"/>
+              </w:rPr>
+              <w:t>attori</w:t>
+            </w:r>
+            <w:proofErr w:type="spellEnd"/>
+            <w:r>
+              <w:rPr>
+                <w:rFonts w:ascii="Calibri" w:hAnsi="Calibri" w:cs="Calibri"/>
+                <w:color w:val="000000" w:themeColor="text1"/>
+                <w:sz w:val="28"/>
+                <w:szCs w:val="28"/>
+              </w:rPr>
+              <w:t xml:space="preserve"> </w:t>
+            </w:r>
+            <w:proofErr w:type="spellStart"/>
+            <w:r>
+              <w:rPr>
+                <w:rFonts w:ascii="Calibri" w:hAnsi="Calibri" w:cs="Calibri"/>
+                <w:color w:val="000000" w:themeColor="text1"/>
+                <w:sz w:val="28"/>
+                <w:szCs w:val="28"/>
+              </w:rPr>
+              <w:t>Partecipanti</w:t>
+            </w:r>
+            <w:proofErr w:type="spellEnd"/>
+          </w:p>
+        </w:tc>
+        <w:tc>
+          <w:tcPr>
+            <w:tcW w:w="7503" w:type="dxa"/>
+            <w:tcBorders>
+              <w:top w:val="single" w:sz="4" w:space="0" w:color="7E7E7E"/>
+              <w:bottom w:val="single" w:sz="4" w:space="0" w:color="7E7E7E"/>
+            </w:tcBorders>
+          </w:tcPr>
+          <w:p>
+            <w:pPr>
+              <w:pStyle w:val="TableParagraph"/>
+              <w:ind w:left="172" w:right="916"/>
+              <w:rPr>
+                <w:rFonts w:ascii="Calibri" w:hAnsi="Calibri" w:cs="Calibri"/>
+                <w:color w:val="000000" w:themeColor="text1"/>
+                <w:sz w:val="28"/>
+                <w:szCs w:val="28"/>
+                <w:u w:val="single"/>
+                <w:lang w:val="it-IT"/>
+              </w:rPr>
+            </w:pPr>
+            <w:r>
+              <w:rPr>
+                <w:rFonts w:ascii="Calibri" w:hAnsi="Calibri" w:cs="Calibri"/>
+                <w:color w:val="000000" w:themeColor="text1"/>
+                <w:sz w:val="28"/>
+                <w:szCs w:val="28"/>
+                <w:u w:val="single"/>
+                <w:lang w:val="it-IT"/>
+              </w:rPr>
+              <w:t>Mario Rossi: Genitore</w:t>
+            </w:r>
+          </w:p>
+          <w:p>
+            <w:pPr>
+              <w:pStyle w:val="TableParagraph"/>
+              <w:ind w:left="172" w:right="916"/>
+              <w:rPr>
+                <w:rFonts w:ascii="Calibri" w:hAnsi="Calibri" w:cs="Calibri"/>
+                <w:color w:val="000000" w:themeColor="text1"/>
+                <w:sz w:val="28"/>
+                <w:szCs w:val="28"/>
+                <w:lang w:val="it-IT"/>
+              </w:rPr>
+            </w:pPr>
+            <w:r>
+              <w:rPr>
+                <w:rFonts w:ascii="Calibri" w:hAnsi="Calibri" w:cs="Calibri"/>
+                <w:color w:val="000000" w:themeColor="text1"/>
+                <w:sz w:val="28"/>
+                <w:szCs w:val="28"/>
+                <w:u w:val="single"/>
+                <w:lang w:val="it-IT"/>
+              </w:rPr>
+              <w:t>Gianluca Rossi: Bambino</w:t>
+            </w:r>
+          </w:p>
+        </w:tc>
+      </w:tr>
+      <w:tr>
+        <w:trPr>
+          <w:trHeight w:val="4243"/>
+        </w:trPr>
+        <w:tc>
+          <w:tcPr>
+            <w:tcW w:w="1985" w:type="dxa"/>
+            <w:tcBorders>
+              <w:top w:val="single" w:sz="4" w:space="0" w:color="7E7E7E"/>
+              <w:bottom w:val="single" w:sz="4" w:space="0" w:color="7E7E7E"/>
+            </w:tcBorders>
+          </w:tcPr>
+          <w:p>
+            <w:pPr>
+              <w:pStyle w:val="TableParagraph"/>
+              <w:ind w:left="115" w:right="239"/>
+              <w:rPr>
+                <w:rFonts w:ascii="Calibri" w:hAnsi="Calibri" w:cs="Calibri"/>
+                <w:color w:val="000000" w:themeColor="text1"/>
+                <w:sz w:val="28"/>
+                <w:szCs w:val="28"/>
+              </w:rPr>
+            </w:pPr>
+            <w:proofErr w:type="spellStart"/>
+            <w:r>
+              <w:rPr>
+                <w:rFonts w:ascii="Calibri" w:hAnsi="Calibri" w:cs="Calibri"/>
+                <w:color w:val="000000" w:themeColor="text1"/>
+                <w:sz w:val="28"/>
+                <w:szCs w:val="28"/>
+              </w:rPr>
+              <w:t>Flusso</w:t>
+            </w:r>
+            <w:proofErr w:type="spellEnd"/>
+            <w:r>
+              <w:rPr>
+                <w:rFonts w:ascii="Calibri" w:hAnsi="Calibri" w:cs="Calibri"/>
+                <w:color w:val="000000" w:themeColor="text1"/>
+                <w:sz w:val="28"/>
+                <w:szCs w:val="28"/>
+              </w:rPr>
+              <w:t xml:space="preserve"> </w:t>
+            </w:r>
+            <w:proofErr w:type="spellStart"/>
+            <w:r>
+              <w:rPr>
+                <w:rFonts w:ascii="Calibri" w:hAnsi="Calibri" w:cs="Calibri"/>
+                <w:color w:val="000000" w:themeColor="text1"/>
+                <w:sz w:val="28"/>
+                <w:szCs w:val="28"/>
+              </w:rPr>
+              <w:t>degli</w:t>
+            </w:r>
+            <w:proofErr w:type="spellEnd"/>
+            <w:r>
+              <w:rPr>
+                <w:rFonts w:ascii="Calibri" w:hAnsi="Calibri" w:cs="Calibri"/>
+                <w:color w:val="000000" w:themeColor="text1"/>
+                <w:sz w:val="28"/>
+                <w:szCs w:val="28"/>
+              </w:rPr>
+              <w:t xml:space="preserve"> </w:t>
+            </w:r>
+            <w:proofErr w:type="spellStart"/>
+            <w:r>
+              <w:rPr>
+                <w:rFonts w:ascii="Calibri" w:hAnsi="Calibri" w:cs="Calibri"/>
+                <w:color w:val="000000" w:themeColor="text1"/>
+                <w:sz w:val="28"/>
+                <w:szCs w:val="28"/>
+              </w:rPr>
+              <w:t>eventi</w:t>
+            </w:r>
+            <w:proofErr w:type="spellEnd"/>
+          </w:p>
+        </w:tc>
+        <w:tc>
+          <w:tcPr>
+            <w:tcW w:w="7503" w:type="dxa"/>
+            <w:tcBorders>
+              <w:top w:val="single" w:sz="4" w:space="0" w:color="7E7E7E"/>
+              <w:bottom w:val="single" w:sz="4" w:space="0" w:color="7E7E7E"/>
+            </w:tcBorders>
+          </w:tcPr>
+          <w:p>
+            <w:pPr>
+              <w:pStyle w:val="TableParagraph"/>
+              <w:numPr>
+                <w:ilvl w:val="0"/>
+                <w:numId w:val="78"/>
+              </w:numPr>
+              <w:tabs>
+                <w:tab w:val="left" w:pos="1640"/>
+              </w:tabs>
+              <w:suppressAutoHyphens/>
+              <w:autoSpaceDE/>
+              <w:spacing w:before="99"/>
+              <w:ind w:right="385"/>
+              <w:textAlignment w:val="baseline"/>
+              <w:rPr>
+                <w:rFonts w:ascii="Calibri" w:eastAsiaTheme="minorEastAsia" w:hAnsi="Calibri" w:cs="Calibri"/>
+                <w:color w:val="000000" w:themeColor="text1"/>
+                <w:sz w:val="28"/>
+                <w:szCs w:val="28"/>
+                <w:lang w:val="it-IT"/>
+              </w:rPr>
+            </w:pPr>
+            <w:r>
+              <w:rPr>
+                <w:rFonts w:ascii="Calibri" w:eastAsiaTheme="minorEastAsia" w:hAnsi="Calibri" w:cs="Calibri"/>
+                <w:color w:val="000000" w:themeColor="text1"/>
+                <w:sz w:val="28"/>
+                <w:szCs w:val="28"/>
+                <w:lang w:val="it-IT"/>
+              </w:rPr>
+              <w:t>Mario apre il menù e clicca sulla sezione “Bambini”.</w:t>
+            </w:r>
+          </w:p>
+          <w:p>
+            <w:pPr>
+              <w:pStyle w:val="TableParagraph"/>
+              <w:numPr>
+                <w:ilvl w:val="0"/>
+                <w:numId w:val="78"/>
+              </w:numPr>
+              <w:tabs>
+                <w:tab w:val="left" w:pos="1640"/>
+              </w:tabs>
+              <w:suppressAutoHyphens/>
+              <w:autoSpaceDE/>
+              <w:spacing w:before="99"/>
+              <w:ind w:right="385"/>
+              <w:textAlignment w:val="baseline"/>
+              <w:rPr>
+                <w:rFonts w:ascii="Calibri" w:eastAsiaTheme="minorEastAsia" w:hAnsi="Calibri" w:cs="Calibri"/>
+                <w:color w:val="000000" w:themeColor="text1"/>
+                <w:sz w:val="28"/>
+                <w:szCs w:val="28"/>
+                <w:lang w:val="it-IT"/>
+              </w:rPr>
+            </w:pPr>
+            <w:r>
+              <w:rPr>
+                <w:rFonts w:ascii="Calibri" w:eastAsiaTheme="minorEastAsia" w:hAnsi="Calibri" w:cs="Calibri"/>
+                <w:color w:val="000000" w:themeColor="text1"/>
+                <w:sz w:val="28"/>
+                <w:szCs w:val="28"/>
+                <w:lang w:val="it-IT"/>
+              </w:rPr>
+              <w:t>Il sistema gli mostra una pagina con una tabella con tutti i bambini inseriti nel sistema.</w:t>
+            </w:r>
+          </w:p>
+          <w:p>
+            <w:pPr>
+              <w:pStyle w:val="TableParagraph"/>
+              <w:numPr>
+                <w:ilvl w:val="0"/>
+                <w:numId w:val="78"/>
+              </w:numPr>
+              <w:tabs>
+                <w:tab w:val="left" w:pos="1640"/>
+              </w:tabs>
+              <w:suppressAutoHyphens/>
+              <w:autoSpaceDE/>
+              <w:spacing w:before="99"/>
+              <w:ind w:right="385"/>
+              <w:textAlignment w:val="baseline"/>
+              <w:rPr>
+                <w:rFonts w:ascii="Calibri" w:eastAsiaTheme="minorEastAsia" w:hAnsi="Calibri" w:cs="Calibri"/>
+                <w:color w:val="000000" w:themeColor="text1"/>
+                <w:sz w:val="28"/>
+                <w:szCs w:val="28"/>
+                <w:lang w:val="it-IT"/>
+              </w:rPr>
+            </w:pPr>
+            <w:r>
+              <w:rPr>
+                <w:rFonts w:ascii="Calibri" w:eastAsiaTheme="minorEastAsia" w:hAnsi="Calibri" w:cs="Calibri"/>
+                <w:color w:val="000000" w:themeColor="text1"/>
+                <w:sz w:val="28"/>
+                <w:szCs w:val="28"/>
+                <w:lang w:val="it-IT"/>
+              </w:rPr>
+              <w:t>Mario clicca sull’icona con i “tre puntini orizzontali” sulla riga del bambino Gianluca Rossi.</w:t>
+            </w:r>
+          </w:p>
+          <w:p>
+            <w:pPr>
+              <w:pStyle w:val="TableParagraph"/>
+              <w:numPr>
+                <w:ilvl w:val="0"/>
+                <w:numId w:val="78"/>
+              </w:numPr>
+              <w:tabs>
+                <w:tab w:val="left" w:pos="1640"/>
+              </w:tabs>
+              <w:suppressAutoHyphens/>
+              <w:autoSpaceDE/>
+              <w:spacing w:before="99"/>
+              <w:ind w:right="385"/>
+              <w:textAlignment w:val="baseline"/>
+              <w:rPr>
+                <w:rFonts w:ascii="Calibri" w:eastAsiaTheme="minorEastAsia" w:hAnsi="Calibri" w:cs="Calibri"/>
+                <w:color w:val="000000" w:themeColor="text1"/>
+                <w:sz w:val="28"/>
+                <w:szCs w:val="28"/>
+                <w:lang w:val="it-IT"/>
+              </w:rPr>
+            </w:pPr>
+            <w:r>
+              <w:rPr>
+                <w:rFonts w:ascii="Calibri" w:eastAsiaTheme="minorEastAsia" w:hAnsi="Calibri" w:cs="Calibri"/>
+                <w:color w:val="000000" w:themeColor="text1"/>
+                <w:sz w:val="28"/>
+                <w:szCs w:val="28"/>
+                <w:lang w:val="it-IT"/>
+              </w:rPr>
+              <w:t>Il sistema gli mostra un sottomenù con varie scelte:</w:t>
+            </w:r>
+            <w:r>
+              <w:rPr>
+                <w:rFonts w:ascii="Calibri" w:hAnsi="Calibri" w:cs="Calibri"/>
+                <w:color w:val="000000" w:themeColor="text1"/>
+                <w:sz w:val="28"/>
+                <w:szCs w:val="28"/>
+                <w:lang w:val="it-IT"/>
+              </w:rPr>
+              <w:br/>
+            </w:r>
+            <w:r>
+              <w:rPr>
+                <w:rFonts w:ascii="Calibri" w:hAnsi="Calibri" w:cs="Calibri"/>
+                <w:noProof/>
+                <w:color w:val="000000" w:themeColor="text1"/>
+                <w:sz w:val="28"/>
+                <w:szCs w:val="28"/>
+              </w:rPr>
+              <w:drawing>
+                <wp:inline distT="0" distB="0" distL="0" distR="0" wp14:anchorId="2F8555BE" wp14:editId="29371F69">
+                  <wp:extent cx="4327954" cy="3558540"/>
+                  <wp:effectExtent l="0" t="0" r="0" b="3810"/>
+                  <wp:docPr id="15" name="Immagine 15" descr="Immagine che contiene tavolo&#10;&#10;Descrizione generata automaticamente"/>
+                  <wp:cNvGraphicFramePr>
+                    <a:graphicFrameLocks xmlns:a="http://schemas.openxmlformats.org/drawingml/2006/main" noChangeAspect="1"/>
+                  </wp:cNvGraphicFramePr>
+                  <a:graphic xmlns:a="http://schemas.openxmlformats.org/drawingml/2006/main">
+                    <a:graphicData uri="http://schemas.openxmlformats.org/drawingml/2006/picture">
+                      <pic:pic xmlns:pic="http://schemas.openxmlformats.org/drawingml/2006/picture">
+                        <pic:nvPicPr>
+                          <pic:cNvPr id="15" name="Immagine 15" descr="Immagine che contiene tavolo&#10;&#10;Descrizione generata automaticamente"/>
+                          <pic:cNvPicPr/>
+                        </pic:nvPicPr>
+                        <pic:blipFill>
+                          <a:blip r:embed="rId26">
+                            <a:extLst>
+                              <a:ext uri="{28A0092B-C50C-407E-A947-70E740481C1C}">
+                                <a14:useLocalDpi xmlns:a14="http://schemas.microsoft.com/office/drawing/2010/main" val="0"/>
+                              </a:ext>
+                            </a:extLst>
+                          </a:blip>
+                          <a:stretch>
+                            <a:fillRect/>
+                          </a:stretch>
+                        </pic:blipFill>
+                        <pic:spPr>
+                          <a:xfrm>
+                            <a:off x="0" y="0"/>
+                            <a:ext cx="4327954" cy="3558540"/>
+                          </a:xfrm>
+                          <a:prstGeom prst="rect">
+                            <a:avLst/>
+                          </a:prstGeom>
+                        </pic:spPr>
+                      </pic:pic>
+                    </a:graphicData>
+                  </a:graphic>
+                </wp:inline>
+              </w:drawing>
+            </w:r>
+          </w:p>
+          <w:p>
+            <w:pPr>
+              <w:pStyle w:val="TableParagraph"/>
+              <w:numPr>
+                <w:ilvl w:val="0"/>
+                <w:numId w:val="78"/>
+              </w:numPr>
+              <w:tabs>
+                <w:tab w:val="left" w:pos="1640"/>
+              </w:tabs>
+              <w:suppressAutoHyphens/>
+              <w:autoSpaceDE/>
+              <w:spacing w:before="99"/>
+              <w:ind w:right="385"/>
+              <w:textAlignment w:val="baseline"/>
+              <w:rPr>
+                <w:rFonts w:ascii="Calibri" w:eastAsiaTheme="minorEastAsia" w:hAnsi="Calibri" w:cs="Calibri"/>
+                <w:color w:val="000000" w:themeColor="text1"/>
+                <w:sz w:val="28"/>
+                <w:szCs w:val="28"/>
+                <w:lang w:val="it-IT"/>
+              </w:rPr>
+            </w:pPr>
+            <w:r>
+              <w:rPr>
+                <w:rFonts w:ascii="Calibri" w:eastAsiaTheme="minorEastAsia" w:hAnsi="Calibri" w:cs="Calibri"/>
+                <w:color w:val="000000" w:themeColor="text1"/>
+                <w:sz w:val="28"/>
+                <w:szCs w:val="28"/>
+                <w:lang w:val="it-IT"/>
+              </w:rPr>
+              <w:t xml:space="preserve">Mario clicca sulla sezione “Visualizza </w:t>
+            </w:r>
+            <w:r>
+              <w:rPr>
+                <w:rFonts w:ascii="Calibri" w:eastAsiaTheme="minorEastAsia" w:hAnsi="Calibri" w:cs="Calibri"/>
+                <w:color w:val="000000" w:themeColor="text1"/>
+                <w:sz w:val="28"/>
+                <w:szCs w:val="28"/>
+                <w:u w:val="single"/>
+                <w:lang w:val="it-IT"/>
+              </w:rPr>
+              <w:t>Dettagli</w:t>
+            </w:r>
+            <w:r>
+              <w:rPr>
+                <w:rFonts w:ascii="Calibri" w:eastAsiaTheme="minorEastAsia" w:hAnsi="Calibri" w:cs="Calibri"/>
+                <w:color w:val="000000" w:themeColor="text1"/>
+                <w:sz w:val="28"/>
+                <w:szCs w:val="28"/>
+                <w:lang w:val="it-IT"/>
+              </w:rPr>
+              <w:t>”.</w:t>
+            </w:r>
+          </w:p>
+          <w:p>
+            <w:pPr>
+              <w:pStyle w:val="TableParagraph"/>
+              <w:numPr>
+                <w:ilvl w:val="0"/>
+                <w:numId w:val="78"/>
+              </w:numPr>
+              <w:tabs>
+                <w:tab w:val="left" w:pos="1641"/>
+              </w:tabs>
+              <w:suppressAutoHyphens/>
+              <w:autoSpaceDE/>
+              <w:spacing w:before="99"/>
+              <w:ind w:right="385"/>
+              <w:textAlignment w:val="baseline"/>
+              <w:rPr>
+                <w:rFonts w:ascii="Calibri" w:eastAsiaTheme="minorEastAsia" w:hAnsi="Calibri" w:cs="Calibri"/>
+                <w:color w:val="000000" w:themeColor="text1"/>
+                <w:sz w:val="28"/>
+                <w:szCs w:val="28"/>
+                <w:lang w:val="it-IT"/>
+              </w:rPr>
+            </w:pPr>
+            <w:r>
+              <w:rPr>
+                <w:rFonts w:ascii="Calibri" w:eastAsiaTheme="minorEastAsia" w:hAnsi="Calibri" w:cs="Calibri"/>
+                <w:color w:val="000000" w:themeColor="text1"/>
+                <w:sz w:val="28"/>
+                <w:szCs w:val="28"/>
+                <w:lang w:val="it-IT"/>
+              </w:rPr>
+              <w:t>Il sistema mostra la seguente pagina:</w:t>
+            </w:r>
+            <w:r>
+              <w:rPr>
+                <w:rFonts w:ascii="Calibri" w:hAnsi="Calibri" w:cs="Calibri"/>
+                <w:color w:val="000000" w:themeColor="text1"/>
+                <w:sz w:val="28"/>
+                <w:szCs w:val="28"/>
+                <w:lang w:val="it-IT"/>
+              </w:rPr>
+              <w:br/>
+            </w:r>
+            <w:r>
+              <w:rPr>
+                <w:rFonts w:ascii="Calibri" w:hAnsi="Calibri" w:cs="Calibri"/>
+                <w:noProof/>
+                <w:color w:val="000000" w:themeColor="text1"/>
+                <w:sz w:val="28"/>
+                <w:szCs w:val="28"/>
+              </w:rPr>
+              <w:drawing>
+                <wp:inline distT="0" distB="0" distL="0" distR="0" wp14:anchorId="42BCBA43" wp14:editId="4B756AA2">
+                  <wp:extent cx="5151691" cy="2143022"/>
+                  <wp:effectExtent l="0" t="0" r="5080" b="3810"/>
+                  <wp:docPr id="16" name="Immagine 16"/>
+                  <wp:cNvGraphicFramePr>
+                    <a:graphicFrameLocks xmlns:a="http://schemas.openxmlformats.org/drawingml/2006/main" noChangeAspect="1"/>
+                  </wp:cNvGraphicFramePr>
+                  <a:graphic xmlns:a="http://schemas.openxmlformats.org/drawingml/2006/main">
+                    <a:graphicData uri="http://schemas.openxmlformats.org/drawingml/2006/picture">
+                      <pic:pic xmlns:pic="http://schemas.openxmlformats.org/drawingml/2006/picture">
+                        <pic:nvPicPr>
+                          <pic:cNvPr id="0" name="Immagine 16"/>
+                          <pic:cNvPicPr/>
+                        </pic:nvPicPr>
+                        <pic:blipFill>
+                          <a:blip r:embed="rId27">
+                            <a:extLst>
+                              <a:ext uri="{28A0092B-C50C-407E-A947-70E740481C1C}">
+                                <a14:useLocalDpi xmlns:a14="http://schemas.microsoft.com/office/drawing/2010/main" val="0"/>
+                              </a:ext>
+                            </a:extLst>
+                          </a:blip>
+                          <a:stretch>
+                            <a:fillRect/>
+                          </a:stretch>
+                        </pic:blipFill>
+                        <pic:spPr>
+                          <a:xfrm>
+                            <a:off x="0" y="0"/>
+                            <a:ext cx="5159155" cy="2146127"/>
+                          </a:xfrm>
+                          <a:prstGeom prst="rect">
+                            <a:avLst/>
+                          </a:prstGeom>
+                        </pic:spPr>
+                      </pic:pic>
+                    </a:graphicData>
+                  </a:graphic>
+                </wp:inline>
+              </w:drawing>
+            </w:r>
+          </w:p>
+        </w:tc>
+      </w:tr>
+    </w:tbl>
+    <w:p>
+      <w:pPr>
+        <w:spacing w:after="240" w:line="251" w:lineRule="auto"/>
+        <w:ind w:firstLine="720"/>
+        <w:rPr>
+          <w:b/>
+          <w:bCs/>
+          <w:sz w:val="32"/>
+          <w:szCs w:val="32"/>
+        </w:rPr>
+      </w:pPr>
+    </w:p>
+    <w:p>
+      <w:pPr>
+        <w:rPr>
+          <w:b/>
+          <w:bCs/>
+          <w:sz w:val="32"/>
+          <w:szCs w:val="32"/>
+        </w:rPr>
+      </w:pPr>
+      <w:r>
+        <w:rPr>
+          <w:b/>
+          <w:bCs/>
+          <w:sz w:val="32"/>
+          <w:szCs w:val="32"/>
+        </w:rPr>
+        <w:br w:type="page"/>
+      </w:r>
+    </w:p>
+    <w:p>
+      <w:pPr>
+        <w:spacing w:after="240" w:line="251" w:lineRule="auto"/>
+        <w:ind w:firstLine="720"/>
+        <w:rPr>
+          <w:b/>
+          <w:bCs/>
+          <w:sz w:val="32"/>
+          <w:szCs w:val="32"/>
+        </w:rPr>
+      </w:pPr>
+      <w:r>
+        <w:rPr>
+          <w:b/>
+          <w:bCs/>
+          <w:sz w:val="32"/>
+          <w:szCs w:val="32"/>
+        </w:rPr>
+        <w:t>2.</w:t>
+      </w:r>
+      <w:r>
+        <w:rPr>
+          <w:b/>
+          <w:bCs/>
+          <w:sz w:val="32"/>
+          <w:szCs w:val="32"/>
+        </w:rPr>
+        <w:t>6</w:t>
+      </w:r>
+      <w:r>
+        <w:rPr>
+          <w:b/>
+          <w:bCs/>
+          <w:sz w:val="32"/>
+          <w:szCs w:val="32"/>
+        </w:rPr>
+        <w:t xml:space="preserve"> </w:t>
       </w:r>
       <w:r>
         <w:rPr>
@@ -6408,7 +7073,7 @@
                           <pic:cNvPicPr/>
                         </pic:nvPicPr>
                         <pic:blipFill>
-                          <a:blip r:embed="rId26">
+                          <a:blip r:embed="rId28">
                             <a:extLst>
                               <a:ext uri="{28A0092B-C50C-407E-A947-70E740481C1C}">
                                 <a14:useLocalDpi xmlns:a14="http://schemas.microsoft.com/office/drawing/2010/main" val="0"/>
@@ -6514,7 +7179,6 @@
                 <w:sz w:val="28"/>
                 <w:szCs w:val="28"/>
               </w:rPr>
-              <w:lastRenderedPageBreak/>
               <w:drawing>
                 <wp:inline distT="0" distB="0" distL="0" distR="0" wp14:anchorId="0EA31FCE" wp14:editId="2307D491">
                   <wp:extent cx="3503866" cy="2876532"/>
@@ -6531,7 +7195,7 @@
                           <pic:cNvPicPr/>
                         </pic:nvPicPr>
                         <pic:blipFill>
-                          <a:blip r:embed="rId27">
+                          <a:blip r:embed="rId29">
                             <a:extLst>
                               <a:ext uri="{28A0092B-C50C-407E-A947-70E740481C1C}">
                                 <a14:useLocalDpi xmlns:a14="http://schemas.microsoft.com/office/drawing/2010/main" val="0"/>
@@ -6652,7 +7316,7 @@
                           <pic:cNvPicPr/>
                         </pic:nvPicPr>
                         <pic:blipFill>
-                          <a:blip r:embed="rId28">
+                          <a:blip r:embed="rId30">
                             <a:extLst>
                               <a:ext uri="{28A0092B-C50C-407E-A947-70E740481C1C}">
                                 <a14:useLocalDpi xmlns:a14="http://schemas.microsoft.com/office/drawing/2010/main" val="0"/>
@@ -6802,25 +7466,15 @@
     </w:p>
     <w:p>
       <w:pPr>
-        <w:pStyle w:val="Paragrafoelenco"/>
+        <w:pStyle w:val="ListParagraph"/>
         <w:pageBreakBefore/>
         <w:numPr>
           <w:ilvl w:val="1"/>
-          <w:numId w:val="44"/>
+          <w:numId w:val="49"/>
         </w:numPr>
         <w:spacing w:after="240" w:line="251" w:lineRule="auto"/>
         <w:ind w:right="0"/>
       </w:pPr>
-      <w:r>
-        <w:rPr>
-          <w:b/>
-          <w:bCs/>
-          <w:sz w:val="32"/>
-          <w:szCs w:val="32"/>
-        </w:rPr>
-        <w:lastRenderedPageBreak/>
-        <w:t xml:space="preserve"> </w:t>
-      </w:r>
       <w:r>
         <w:rPr>
           <w:b/>
@@ -7260,7 +7914,7 @@
                           <pic:cNvPicPr/>
                         </pic:nvPicPr>
                         <pic:blipFill>
-                          <a:blip r:embed="rId29">
+                          <a:blip r:embed="rId31">
                             <a:extLst>
                               <a:ext uri="{28A0092B-C50C-407E-A947-70E740481C1C}">
                                 <a14:useLocalDpi xmlns:a14="http://schemas.microsoft.com/office/drawing/2010/main" val="0"/>
@@ -7376,7 +8030,7 @@
                           <pic:cNvPicPr/>
                         </pic:nvPicPr>
                         <pic:blipFill>
-                          <a:blip r:embed="rId30">
+                          <a:blip r:embed="rId32">
                             <a:extLst>
                               <a:ext uri="{28A0092B-C50C-407E-A947-70E740481C1C}">
                                 <a14:useLocalDpi xmlns:a14="http://schemas.microsoft.com/office/drawing/2010/main" val="0"/>
@@ -7408,14 +8062,13 @@
     </w:tbl>
     <w:p>
       <w:pPr>
-        <w:pStyle w:val="Paragrafoelenco"/>
+        <w:pStyle w:val="ListParagraph"/>
         <w:pageBreakBefore/>
         <w:numPr>
           <w:ilvl w:val="1"/>
-          <w:numId w:val="44"/>
+          <w:numId w:val="49"/>
         </w:numPr>
         <w:spacing w:after="240" w:line="251" w:lineRule="auto"/>
-        <w:ind w:right="0"/>
       </w:pPr>
       <w:r>
         <w:rPr>
@@ -7424,7 +8077,6 @@
           <w:sz w:val="32"/>
           <w:szCs w:val="32"/>
         </w:rPr>
-        <w:lastRenderedPageBreak/>
         <w:t xml:space="preserve"> </w:t>
       </w:r>
       <w:r>
@@ -7848,7 +8500,7 @@
                           <pic:cNvPicPr/>
                         </pic:nvPicPr>
                         <pic:blipFill>
-                          <a:blip r:embed="rId31">
+                          <a:blip r:embed="rId33">
                             <a:extLst>
                               <a:ext uri="{28A0092B-C50C-407E-A947-70E740481C1C}">
                                 <a14:useLocalDpi xmlns:a14="http://schemas.microsoft.com/office/drawing/2010/main" val="0"/>
@@ -8011,7 +8663,6 @@
                 <w:sz w:val="28"/>
                 <w:szCs w:val="28"/>
               </w:rPr>
-              <w:lastRenderedPageBreak/>
               <w:drawing>
                 <wp:inline distT="0" distB="0" distL="0" distR="0" wp14:anchorId="22253D9A" wp14:editId="09B90781">
                   <wp:extent cx="3448628" cy="2830749"/>
@@ -8028,7 +8679,7 @@
                           <pic:cNvPicPr/>
                         </pic:nvPicPr>
                         <pic:blipFill>
-                          <a:blip r:embed="rId32">
+                          <a:blip r:embed="rId34">
                             <a:extLst>
                               <a:ext uri="{28A0092B-C50C-407E-A947-70E740481C1C}">
                                 <a14:useLocalDpi xmlns:a14="http://schemas.microsoft.com/office/drawing/2010/main" val="0"/>
@@ -8124,11 +8775,11 @@
     </w:tbl>
     <w:p>
       <w:pPr>
-        <w:pStyle w:val="Paragrafoelenco"/>
+        <w:pStyle w:val="ListParagraph"/>
         <w:pageBreakBefore/>
         <w:numPr>
           <w:ilvl w:val="1"/>
-          <w:numId w:val="44"/>
+          <w:numId w:val="49"/>
         </w:numPr>
         <w:spacing w:after="240" w:line="251" w:lineRule="auto"/>
         <w:ind w:right="0"/>
@@ -8140,7 +8791,6 @@
           <w:sz w:val="32"/>
           <w:szCs w:val="32"/>
         </w:rPr>
-        <w:lastRenderedPageBreak/>
         <w:t xml:space="preserve"> </w:t>
       </w:r>
       <w:r>
@@ -8504,27 +9154,7 @@
                 <w:szCs w:val="28"/>
                 <w:lang w:val="it-IT"/>
               </w:rPr>
-              <w:t xml:space="preserve"> delle note </w:t>
-            </w:r>
-            <w:proofErr w:type="gramStart"/>
-            <w:r>
-              <w:rPr>
-                <w:rFonts w:ascii="Calibri" w:hAnsi="Calibri" w:cs="Calibri"/>
-                <w:sz w:val="28"/>
-                <w:szCs w:val="28"/>
-                <w:lang w:val="it-IT"/>
-              </w:rPr>
-              <w:t>sulla prenotazioni</w:t>
-            </w:r>
-            <w:proofErr w:type="gramEnd"/>
-            <w:r>
-              <w:rPr>
-                <w:rFonts w:ascii="Calibri" w:hAnsi="Calibri" w:cs="Calibri"/>
-                <w:sz w:val="28"/>
-                <w:szCs w:val="28"/>
-                <w:lang w:val="it-IT"/>
-              </w:rPr>
-              <w:t xml:space="preserve"> con codice CP01.</w:t>
+              <w:t xml:space="preserve"> delle note sulla prenotazioni con codice CP01.</w:t>
             </w:r>
           </w:p>
           <w:p>
@@ -8590,7 +9220,7 @@
                           <pic:cNvPicPr/>
                         </pic:nvPicPr>
                         <pic:blipFill>
-                          <a:blip r:embed="rId30">
+                          <a:blip r:embed="rId32">
                             <a:extLst>
                               <a:ext uri="{28A0092B-C50C-407E-A947-70E740481C1C}">
                                 <a14:useLocalDpi xmlns:a14="http://schemas.microsoft.com/office/drawing/2010/main" val="0"/>
@@ -8646,27 +9276,7 @@
                 <w:szCs w:val="28"/>
                 <w:lang w:val="it-IT"/>
               </w:rPr>
-              <w:t>Luigi legge la nota aggiunta da Mario, inserisce il messaggio “Viste le politiche del centro le è stato effettuato un rimborso del 50</w:t>
-            </w:r>
-            <w:proofErr w:type="gramStart"/>
-            <w:r>
-              <w:rPr>
-                <w:rFonts w:ascii="Calibri" w:hAnsi="Calibri" w:cs="Calibri"/>
-                <w:sz w:val="28"/>
-                <w:szCs w:val="28"/>
-                <w:lang w:val="it-IT"/>
-              </w:rPr>
-              <w:t>%..</w:t>
-            </w:r>
-            <w:proofErr w:type="gramEnd"/>
-            <w:r>
-              <w:rPr>
-                <w:rFonts w:ascii="Calibri" w:hAnsi="Calibri" w:cs="Calibri"/>
-                <w:sz w:val="28"/>
-                <w:szCs w:val="28"/>
-                <w:lang w:val="it-IT"/>
-              </w:rPr>
-              <w:t>” e clicca sull’icona per inviare la nota.</w:t>
+              <w:t>Luigi legge la nota aggiunta da Mario, inserisce il messaggio “Viste le politiche del centro le è stato effettuato un rimborso del 50%..” e clicca sull’icona per inviare la nota.</w:t>
             </w:r>
           </w:p>
           <w:p>
@@ -8728,7 +9338,7 @@
                           <pic:cNvPicPr/>
                         </pic:nvPicPr>
                         <pic:blipFill>
-                          <a:blip r:embed="rId33">
+                          <a:blip r:embed="rId35">
                             <a:extLst>
                               <a:ext uri="{28A0092B-C50C-407E-A947-70E740481C1C}">
                                 <a14:useLocalDpi xmlns:a14="http://schemas.microsoft.com/office/drawing/2010/main" val="0"/>
@@ -8773,11 +9383,11 @@
     </w:p>
     <w:p>
       <w:pPr>
-        <w:pStyle w:val="Paragrafoelenco"/>
+        <w:pStyle w:val="ListParagraph"/>
         <w:pageBreakBefore/>
         <w:numPr>
           <w:ilvl w:val="1"/>
-          <w:numId w:val="44"/>
+          <w:numId w:val="49"/>
         </w:numPr>
         <w:spacing w:after="240" w:line="251" w:lineRule="auto"/>
       </w:pPr>
@@ -8788,7 +9398,6 @@
           <w:sz w:val="32"/>
           <w:szCs w:val="32"/>
         </w:rPr>
-        <w:lastRenderedPageBreak/>
         <w:t xml:space="preserve"> </w:t>
       </w:r>
       <w:r>
@@ -9395,11 +10004,11 @@
     </w:p>
     <w:p>
       <w:pPr>
-        <w:pStyle w:val="Paragrafoelenco"/>
+        <w:pStyle w:val="ListParagraph"/>
         <w:pageBreakBefore/>
         <w:numPr>
           <w:ilvl w:val="1"/>
-          <w:numId w:val="44"/>
+          <w:numId w:val="49"/>
         </w:numPr>
         <w:spacing w:after="240" w:line="251" w:lineRule="auto"/>
         <w:ind w:right="0"/>
@@ -9411,7 +10020,6 @@
           <w:sz w:val="32"/>
           <w:szCs w:val="32"/>
         </w:rPr>
-        <w:lastRenderedPageBreak/>
         <w:t xml:space="preserve"> </w:t>
       </w:r>
       <w:r>
@@ -9941,7 +10549,7 @@
                           <pic:cNvPicPr/>
                         </pic:nvPicPr>
                         <pic:blipFill>
-                          <a:blip r:embed="rId34">
+                          <a:blip r:embed="rId36">
                             <a:extLst>
                               <a:ext uri="{28A0092B-C50C-407E-A947-70E740481C1C}">
                                 <a14:useLocalDpi xmlns:a14="http://schemas.microsoft.com/office/drawing/2010/main" val="0"/>
@@ -10010,10 +10618,10 @@
     </w:p>
     <w:p>
       <w:pPr>
-        <w:pStyle w:val="Paragrafoelenco"/>
+        <w:pStyle w:val="ListParagraph"/>
         <w:numPr>
           <w:ilvl w:val="1"/>
-          <w:numId w:val="44"/>
+          <w:numId w:val="49"/>
         </w:numPr>
         <w:spacing w:after="240" w:line="251" w:lineRule="auto"/>
         <w:ind w:right="0"/>
@@ -10025,7 +10633,6 @@
           <w:sz w:val="32"/>
           <w:szCs w:val="32"/>
         </w:rPr>
-        <w:lastRenderedPageBreak/>
         <w:t>Registrazione del segretario</w:t>
       </w:r>
     </w:p>
@@ -10614,17 +11221,7 @@
                 <w:sz w:val="28"/>
                 <w:szCs w:val="28"/>
               </w:rPr>
-              <w:t xml:space="preserve"> (*</w:t>
-            </w:r>
-            <w:proofErr w:type="gramStart"/>
-            <w:r>
-              <w:rPr>
-                <w:rStyle w:val="normaltextrun"/>
-                <w:rFonts w:ascii="Calibri" w:eastAsia="F" w:hAnsi="Calibri" w:cs="Calibri"/>
-                <w:sz w:val="28"/>
-                <w:szCs w:val="28"/>
-              </w:rPr>
-              <w:t>)</w:t>
+              <w:t xml:space="preserve"> (*)</w:t>
             </w:r>
             <w:r>
               <w:rPr>
@@ -10635,7 +11232,6 @@
               </w:rPr>
               <w:t>;</w:t>
             </w:r>
-            <w:proofErr w:type="gramEnd"/>
           </w:p>
           <w:p>
             <w:pPr>
@@ -10681,30 +11277,18 @@
                 <w:szCs w:val="28"/>
                 <w:lang w:val="it-IT"/>
               </w:rPr>
-              <w:t xml:space="preserve"> non sia già presente nel </w:t>
-            </w:r>
-            <w:proofErr w:type="gramStart"/>
-            <w:r>
-              <w:rPr>
-                <w:rStyle w:val="normaltextrun"/>
-                <w:rFonts w:ascii="Calibri" w:eastAsia="F" w:hAnsi="Calibri" w:cs="Calibri"/>
+              <w:t> non sia già presente nel sistema</w:t>
+            </w:r>
+            <w:r>
+              <w:rPr>
+                <w:rStyle w:val="scxw38406795"/>
+                <w:rFonts w:ascii="Calibri" w:hAnsi="Calibri" w:cs="Calibri"/>
                 <w:sz w:val="28"/>
                 <w:szCs w:val="28"/>
                 <w:lang w:val="it-IT"/>
               </w:rPr>
-              <w:t>sistema</w:t>
-            </w:r>
-            <w:r>
-              <w:rPr>
-                <w:rStyle w:val="scxw38406795"/>
-                <w:rFonts w:ascii="Calibri" w:hAnsi="Calibri" w:cs="Calibri"/>
-                <w:sz w:val="28"/>
-                <w:szCs w:val="28"/>
-                <w:lang w:val="it-IT"/>
-              </w:rPr>
               <w:t> ;</w:t>
             </w:r>
-            <w:proofErr w:type="gramEnd"/>
           </w:p>
           <w:p>
             <w:pPr>
@@ -10865,7 +11449,6 @@
           <w:sz w:val="36"/>
           <w:szCs w:val="20"/>
         </w:rPr>
-        <w:lastRenderedPageBreak/>
         <w:t xml:space="preserve">    Requisiti funzionali</w:t>
       </w:r>
     </w:p>
@@ -11295,7 +11878,6 @@
           <w:szCs w:val="28"/>
           <w:lang w:eastAsia="en-US"/>
         </w:rPr>
-        <w:lastRenderedPageBreak/>
         <w:t xml:space="preserve">Quando il responsabile o il genitore o il segretario vogliono accedere alle proprie </w:t>
       </w:r>
       <w:proofErr w:type="spellStart"/>
@@ -11598,27 +12180,7 @@
           <w:lang w:eastAsia="en-US"/>
         </w:rPr>
         <w:br/>
-        <w:t>Il genitore può effettuare la prenotazione selezionando una o più settimane (la settimana va dal lunedì al venerdì) dei mesi che vanno da </w:t>
-      </w:r>
-      <w:proofErr w:type="gramStart"/>
-      <w:r>
-        <w:rPr>
-          <w:rFonts w:eastAsia="Calibri" w:cs="Helvetica"/>
-          <w:sz w:val="28"/>
-          <w:szCs w:val="28"/>
-          <w:lang w:eastAsia="en-US"/>
-        </w:rPr>
-        <w:t>Maggio</w:t>
-      </w:r>
-      <w:proofErr w:type="gramEnd"/>
-      <w:r>
-        <w:rPr>
-          <w:rFonts w:eastAsia="Calibri" w:cs="Helvetica"/>
-          <w:sz w:val="28"/>
-          <w:szCs w:val="28"/>
-          <w:lang w:eastAsia="en-US"/>
-        </w:rPr>
-        <w:t> a Settembre e selezionando uno o più bambini.</w:t>
+        <w:t>Il genitore può effettuare la prenotazione selezionando una o più settimane (la settimana va dal lunedì al venerdì) dei mesi che vanno da Maggio a Settembre e selezionando uno o più bambini.</w:t>
       </w:r>
     </w:p>
     <w:p>
@@ -11727,7 +12289,6 @@
           <w:szCs w:val="28"/>
           <w:lang w:eastAsia="en-US"/>
         </w:rPr>
-        <w:lastRenderedPageBreak/>
         <w:t>RF 4.4: </w:t>
       </w:r>
       <w:r>
@@ -12524,7 +13085,6 @@
           <w:szCs w:val="28"/>
           <w:lang w:eastAsia="en-US"/>
         </w:rPr>
-        <w:lastRenderedPageBreak/>
         <w:t>RF 6.2:</w:t>
       </w:r>
       <w:r>
@@ -12683,7 +13243,6 @@
           <w:sz w:val="36"/>
           <w:szCs w:val="20"/>
         </w:rPr>
-        <w:lastRenderedPageBreak/>
         <w:t xml:space="preserve">    Requisiti non funzionali</w:t>
       </w:r>
     </w:p>
@@ -12722,7 +13281,7 @@
     </w:p>
     <w:p>
       <w:pPr>
-        <w:pStyle w:val="Paragrafoelenco"/>
+        <w:pStyle w:val="ListParagraph"/>
         <w:numPr>
           <w:ilvl w:val="0"/>
           <w:numId w:val="32"/>
@@ -12741,7 +13300,7 @@
     </w:p>
     <w:p>
       <w:pPr>
-        <w:pStyle w:val="Paragrafoelenco"/>
+        <w:pStyle w:val="ListParagraph"/>
         <w:spacing w:after="200" w:line="276" w:lineRule="auto"/>
         <w:jc w:val="both"/>
       </w:pPr>
@@ -12757,7 +13316,7 @@
     </w:p>
     <w:p>
       <w:pPr>
-        <w:pStyle w:val="Paragrafoelenco"/>
+        <w:pStyle w:val="ListParagraph"/>
         <w:spacing w:after="200" w:line="276" w:lineRule="auto"/>
         <w:jc w:val="both"/>
         <w:rPr>
@@ -12788,7 +13347,7 @@
     </w:p>
     <w:p>
       <w:pPr>
-        <w:pStyle w:val="Paragrafoelenco"/>
+        <w:pStyle w:val="ListParagraph"/>
         <w:numPr>
           <w:ilvl w:val="0"/>
           <w:numId w:val="32"/>
@@ -12807,7 +13366,7 @@
     </w:p>
     <w:p>
       <w:pPr>
-        <w:pStyle w:val="Paragrafoelenco"/>
+        <w:pStyle w:val="ListParagraph"/>
         <w:spacing w:after="200" w:line="276" w:lineRule="auto"/>
         <w:jc w:val="both"/>
       </w:pPr>
@@ -12823,7 +13382,7 @@
     </w:p>
     <w:p>
       <w:pPr>
-        <w:pStyle w:val="Paragrafoelenco"/>
+        <w:pStyle w:val="ListParagraph"/>
         <w:spacing w:after="200" w:line="276" w:lineRule="auto"/>
         <w:rPr>
           <w:rFonts w:eastAsia="Calibri" w:cs="Calibri"/>
@@ -12837,7 +13396,7 @@
     </w:p>
     <w:p>
       <w:pPr>
-        <w:pStyle w:val="Paragrafoelenco"/>
+        <w:pStyle w:val="ListParagraph"/>
         <w:numPr>
           <w:ilvl w:val="0"/>
           <w:numId w:val="32"/>
@@ -12856,7 +13415,7 @@
     </w:p>
     <w:p>
       <w:pPr>
-        <w:pStyle w:val="Paragrafoelenco"/>
+        <w:pStyle w:val="ListParagraph"/>
         <w:spacing w:after="200" w:line="276" w:lineRule="auto"/>
         <w:jc w:val="both"/>
       </w:pPr>
@@ -12872,7 +13431,7 @@
     </w:p>
     <w:p>
       <w:pPr>
-        <w:pStyle w:val="Paragrafoelenco"/>
+        <w:pStyle w:val="ListParagraph"/>
         <w:spacing w:after="200" w:line="276" w:lineRule="auto"/>
         <w:rPr>
           <w:rFonts w:eastAsia="Calibri" w:cs="Calibri"/>
@@ -12884,7 +13443,7 @@
     </w:p>
     <w:p>
       <w:pPr>
-        <w:pStyle w:val="Paragrafoelenco"/>
+        <w:pStyle w:val="ListParagraph"/>
         <w:numPr>
           <w:ilvl w:val="0"/>
           <w:numId w:val="32"/>
@@ -12903,7 +13462,7 @@
     </w:p>
     <w:p>
       <w:pPr>
-        <w:pStyle w:val="Paragrafoelenco"/>
+        <w:pStyle w:val="ListParagraph"/>
         <w:spacing w:after="200" w:line="276" w:lineRule="auto"/>
         <w:jc w:val="both"/>
       </w:pPr>
@@ -12939,7 +13498,7 @@
     </w:p>
     <w:p>
       <w:pPr>
-        <w:pStyle w:val="Paragrafoelenco"/>
+        <w:pStyle w:val="ListParagraph"/>
         <w:spacing w:after="200" w:line="276" w:lineRule="auto"/>
         <w:jc w:val="both"/>
         <w:rPr>
@@ -12952,7 +13511,7 @@
     </w:p>
     <w:p>
       <w:pPr>
-        <w:pStyle w:val="Paragrafoelenco"/>
+        <w:pStyle w:val="ListParagraph"/>
         <w:numPr>
           <w:ilvl w:val="0"/>
           <w:numId w:val="32"/>
@@ -12972,7 +13531,7 @@
     </w:p>
     <w:p>
       <w:pPr>
-        <w:pStyle w:val="Paragrafoelenco"/>
+        <w:pStyle w:val="ListParagraph"/>
         <w:spacing w:after="200" w:line="276" w:lineRule="auto"/>
         <w:jc w:val="both"/>
       </w:pPr>
@@ -12988,7 +13547,7 @@
     </w:p>
     <w:p>
       <w:pPr>
-        <w:pStyle w:val="Paragrafoelenco"/>
+        <w:pStyle w:val="ListParagraph"/>
         <w:spacing w:after="200" w:line="276" w:lineRule="auto"/>
         <w:jc w:val="both"/>
         <w:rPr>
@@ -13001,7 +13560,7 @@
     </w:p>
     <w:p>
       <w:pPr>
-        <w:pStyle w:val="Paragrafoelenco"/>
+        <w:pStyle w:val="ListParagraph"/>
         <w:spacing w:after="200" w:line="276" w:lineRule="auto"/>
         <w:jc w:val="both"/>
         <w:rPr>
@@ -13031,7 +13590,7 @@
     </w:p>
     <w:p>
       <w:pPr>
-        <w:pStyle w:val="Paragrafoelenco"/>
+        <w:pStyle w:val="ListParagraph"/>
         <w:numPr>
           <w:ilvl w:val="0"/>
           <w:numId w:val="32"/>
@@ -13050,7 +13609,7 @@
     </w:p>
     <w:p>
       <w:pPr>
-        <w:pStyle w:val="Paragrafoelenco"/>
+        <w:pStyle w:val="ListParagraph"/>
         <w:spacing w:after="200" w:line="276" w:lineRule="auto"/>
         <w:jc w:val="both"/>
       </w:pPr>
@@ -13096,7 +13655,7 @@
     </w:p>
     <w:p>
       <w:pPr>
-        <w:pStyle w:val="Paragrafoelenco"/>
+        <w:pStyle w:val="ListParagraph"/>
         <w:numPr>
           <w:ilvl w:val="0"/>
           <w:numId w:val="32"/>
@@ -13115,7 +13674,7 @@
     </w:p>
     <w:p>
       <w:pPr>
-        <w:pStyle w:val="Paragrafoelenco"/>
+        <w:pStyle w:val="ListParagraph"/>
         <w:spacing w:after="200" w:line="276" w:lineRule="auto"/>
         <w:jc w:val="both"/>
       </w:pPr>
@@ -13131,7 +13690,7 @@
     </w:p>
     <w:p>
       <w:pPr>
-        <w:pStyle w:val="Paragrafoelenco"/>
+        <w:pStyle w:val="ListParagraph"/>
         <w:spacing w:after="200" w:line="276" w:lineRule="auto"/>
         <w:jc w:val="both"/>
         <w:rPr>
@@ -13144,7 +13703,7 @@
     </w:p>
     <w:p>
       <w:pPr>
-        <w:pStyle w:val="Paragrafoelenco"/>
+        <w:pStyle w:val="ListParagraph"/>
         <w:numPr>
           <w:ilvl w:val="0"/>
           <w:numId w:val="32"/>
@@ -13164,7 +13723,7 @@
     </w:p>
     <w:p>
       <w:pPr>
-        <w:pStyle w:val="Paragrafoelenco"/>
+        <w:pStyle w:val="ListParagraph"/>
         <w:spacing w:after="200" w:line="276" w:lineRule="auto"/>
         <w:jc w:val="both"/>
       </w:pPr>
@@ -13197,7 +13756,7 @@
     </w:p>
     <w:p>
       <w:pPr>
-        <w:pStyle w:val="Paragrafoelenco"/>
+        <w:pStyle w:val="ListParagraph"/>
         <w:numPr>
           <w:ilvl w:val="0"/>
           <w:numId w:val="32"/>
@@ -13216,7 +13775,7 @@
     </w:p>
     <w:p>
       <w:pPr>
-        <w:pStyle w:val="Paragrafoelenco"/>
+        <w:pStyle w:val="ListParagraph"/>
         <w:spacing w:after="200" w:line="276" w:lineRule="auto"/>
         <w:jc w:val="both"/>
       </w:pPr>
@@ -13252,7 +13811,7 @@
     </w:p>
     <w:p>
       <w:pPr>
-        <w:pStyle w:val="Paragrafoelenco"/>
+        <w:pStyle w:val="ListParagraph"/>
         <w:spacing w:after="200" w:line="276" w:lineRule="auto"/>
         <w:jc w:val="both"/>
         <w:rPr>
@@ -13265,7 +13824,7 @@
     </w:p>
     <w:p>
       <w:pPr>
-        <w:pStyle w:val="Paragrafoelenco"/>
+        <w:pStyle w:val="ListParagraph"/>
         <w:numPr>
           <w:ilvl w:val="0"/>
           <w:numId w:val="32"/>
@@ -13285,7 +13844,7 @@
     </w:p>
     <w:p>
       <w:pPr>
-        <w:pStyle w:val="Paragrafoelenco"/>
+        <w:pStyle w:val="ListParagraph"/>
         <w:spacing w:after="200" w:line="276" w:lineRule="auto"/>
         <w:jc w:val="both"/>
       </w:pPr>
@@ -13381,7 +13940,6 @@
           <w:sz w:val="36"/>
           <w:szCs w:val="20"/>
         </w:rPr>
-        <w:lastRenderedPageBreak/>
         <w:t xml:space="preserve">    Ambienti di destinazione</w:t>
       </w:r>
     </w:p>
@@ -13602,7 +14160,6 @@
           <w:sz w:val="36"/>
           <w:szCs w:val="20"/>
         </w:rPr>
-        <w:lastRenderedPageBreak/>
         <w:t xml:space="preserve">    Consegne e scadenze</w:t>
       </w:r>
     </w:p>
@@ -14169,8 +14726,8 @@
       </w:pPr>
     </w:p>
     <w:sectPr>
-      <w:headerReference w:type="default" r:id="rId35"/>
-      <w:footerReference w:type="default" r:id="rId36"/>
+      <w:headerReference w:type="default" r:id="rId37"/>
+      <w:footerReference w:type="default" r:id="rId38"/>
       <w:pgSz w:w="11906" w:h="16838"/>
       <w:pgMar w:top="1440" w:right="1440" w:bottom="1440" w:left="1440" w:header="720" w:footer="720" w:gutter="0"/>
       <w:cols w:space="720"/>
@@ -14196,6 +14753,9 @@
       </w:r>
     </w:p>
   </w:endnote>
+  <w:endnote w:type="continuationNotice" w:id="1">
+    <w:p/>
+  </w:endnote>
 </w:endnotes>
 </file>
 
@@ -14203,7 +14763,7 @@
 <w:ftr xmlns:wpc="http://schemas.microsoft.com/office/word/2010/wordprocessingCanvas" xmlns:cx="http://schemas.microsoft.com/office/drawing/2014/chartex" xmlns:cx1="http://schemas.microsoft.com/office/drawing/2015/9/8/chartex" xmlns:cx2="http://schemas.microsoft.com/office/drawing/2015/10/21/chartex" xmlns:cx3="http://schemas.microsoft.com/office/drawing/2016/5/9/chartex" xmlns:cx4="http://schemas.microsoft.com/office/drawing/2016/5/10/chartex" xmlns:cx5="http://schemas.microsoft.com/office/drawing/2016/5/11/chartex" xmlns:cx6="http://schemas.microsoft.com/office/drawing/2016/5/12/chartex" xmlns:cx7="http://schemas.microsoft.com/office/drawing/2016/5/13/chartex" xmlns:cx8="http://schemas.microsoft.com/office/drawing/2016/5/14/chartex" xmlns:mc="http://schemas.openxmlformats.org/markup-compatibility/2006" xmlns:aink="http://schemas.microsoft.com/office/drawing/2016/ink" xmlns:am3d="http://schemas.microsoft.com/office/drawing/2017/model3d" xmlns:o="urn:schemas-microsoft-com:office:office" xmlns:r="http://schemas.openxmlformats.org/officeDocument/2006/relationships" xmlns:m="http://schemas.openxmlformats.org/officeDocument/2006/math" xmlns:v="urn:schemas-microsoft-com:vml" xmlns:wp14="http://schemas.microsoft.com/office/word/2010/wordprocessingDrawing" xmlns:wp="http://schemas.openxmlformats.org/drawingml/2006/wordprocessingDrawing" xmlns:w10="urn:schemas-microsoft-com:office:word" xmlns:w="http://schemas.openxmlformats.org/wordprocessingml/2006/main" xmlns:w14="http://schemas.microsoft.com/office/word/2010/wordml" xmlns:w15="http://schemas.microsoft.com/office/word/2012/wordml" xmlns:w16cex="http://schemas.microsoft.com/office/word/2018/wordml/cex" xmlns:w16cid="http://schemas.microsoft.com/office/word/2016/wordml/cid" xmlns:w16="http://schemas.microsoft.com/office/word/2018/wordml" xmlns:w16se="http://schemas.microsoft.com/office/word/2015/wordml/symex" xmlns:wpg="http://schemas.microsoft.com/office/word/2010/wordprocessingGroup" xmlns:wpi="http://schemas.microsoft.com/office/word/2010/wordprocessingInk" xmlns:wne="http://schemas.microsoft.com/office/word/2006/wordml" xmlns:wps="http://schemas.microsoft.com/office/word/2010/wordprocessingShape" mc:Ignorable="w14 w15 w16se w16cid w16 w16cex wp14">
   <w:p>
     <w:pPr>
-      <w:pStyle w:val="Pidipagina"/>
+      <w:pStyle w:val="Footer"/>
       <w:jc w:val="center"/>
     </w:pPr>
     <w:r>
@@ -14244,7 +14804,7 @@
   </w:p>
   <w:p>
     <w:pPr>
-      <w:pStyle w:val="Pidipagina"/>
+      <w:pStyle w:val="Footer"/>
     </w:pPr>
   </w:p>
 </w:ftr>
@@ -14269,6 +14829,9 @@
       </w:r>
     </w:p>
   </w:footnote>
+  <w:footnote w:type="continuationNotice" w:id="1">
+    <w:p/>
+  </w:footnote>
 </w:footnotes>
 </file>
 
@@ -14276,7 +14839,7 @@
 <w:hdr xmlns:wpc="http://schemas.microsoft.com/office/word/2010/wordprocessingCanvas" xmlns:cx="http://schemas.microsoft.com/office/drawing/2014/chartex" xmlns:cx1="http://schemas.microsoft.com/office/drawing/2015/9/8/chartex" xmlns:cx2="http://schemas.microsoft.com/office/drawing/2015/10/21/chartex" xmlns:cx3="http://schemas.microsoft.com/office/drawing/2016/5/9/chartex" xmlns:cx4="http://schemas.microsoft.com/office/drawing/2016/5/10/chartex" xmlns:cx5="http://schemas.microsoft.com/office/drawing/2016/5/11/chartex" xmlns:cx6="http://schemas.microsoft.com/office/drawing/2016/5/12/chartex" xmlns:cx7="http://schemas.microsoft.com/office/drawing/2016/5/13/chartex" xmlns:cx8="http://schemas.microsoft.com/office/drawing/2016/5/14/chartex" xmlns:mc="http://schemas.openxmlformats.org/markup-compatibility/2006" xmlns:aink="http://schemas.microsoft.com/office/drawing/2016/ink" xmlns:am3d="http://schemas.microsoft.com/office/drawing/2017/model3d" xmlns:o="urn:schemas-microsoft-com:office:office" xmlns:r="http://schemas.openxmlformats.org/officeDocument/2006/relationships" xmlns:m="http://schemas.openxmlformats.org/officeDocument/2006/math" xmlns:v="urn:schemas-microsoft-com:vml" xmlns:wp14="http://schemas.microsoft.com/office/word/2010/wordprocessingDrawing" xmlns:wp="http://schemas.openxmlformats.org/drawingml/2006/wordprocessingDrawing" xmlns:w10="urn:schemas-microsoft-com:office:word" xmlns:w="http://schemas.openxmlformats.org/wordprocessingml/2006/main" xmlns:w14="http://schemas.microsoft.com/office/word/2010/wordml" xmlns:w15="http://schemas.microsoft.com/office/word/2012/wordml" xmlns:w16cex="http://schemas.microsoft.com/office/word/2018/wordml/cex" xmlns:w16cid="http://schemas.microsoft.com/office/word/2016/wordml/cid" xmlns:w16="http://schemas.microsoft.com/office/word/2018/wordml" xmlns:w16se="http://schemas.microsoft.com/office/word/2015/wordml/symex" xmlns:wpg="http://schemas.microsoft.com/office/word/2010/wordprocessingGroup" xmlns:wpi="http://schemas.microsoft.com/office/word/2010/wordprocessingInk" xmlns:wne="http://schemas.microsoft.com/office/word/2006/wordml" xmlns:wps="http://schemas.microsoft.com/office/word/2010/wordprocessingShape" mc:Ignorable="w14 w15 w16se w16cid w16 w16cex wp14">
   <w:p>
     <w:pPr>
-      <w:pStyle w:val="Intestazione"/>
+      <w:pStyle w:val="Header"/>
     </w:pPr>
     <w:proofErr w:type="spellStart"/>
     <w:r>
@@ -20174,9 +20737,9 @@
   </w:abstractNum>
   <w:abstractNum w:abstractNumId="54" w15:restartNumberingAfterBreak="0">
     <w:nsid w:val="67810F41"/>
-    <w:multiLevelType w:val="hybridMultilevel"/>
-    <w:tmpl w:val="E96A0CA0"/>
-    <w:lvl w:ilvl="0" w:tplc="116CE18C">
+    <w:multiLevelType w:val="multilevel"/>
+    <w:tmpl w:val="37CE39D0"/>
+    <w:lvl w:ilvl="0">
       <w:start w:val="2"/>
       <w:numFmt w:val="decimal"/>
       <w:lvlText w:val="%1."/>
@@ -20188,101 +20751,125 @@
         <w:ind w:left="720" w:hanging="360"/>
       </w:pPr>
     </w:lvl>
-    <w:lvl w:ilvl="1" w:tplc="5DF63A96" w:tentative="1">
-      <w:start w:val="1"/>
-      <w:numFmt w:val="decimal"/>
-      <w:lvlText w:val="%2."/>
-      <w:lvlJc w:val="left"/>
-      <w:pPr>
-        <w:tabs>
-          <w:tab w:val="num" w:pos="1440"/>
-        </w:tabs>
-        <w:ind w:left="1440" w:hanging="360"/>
-      </w:pPr>
-    </w:lvl>
-    <w:lvl w:ilvl="2" w:tplc="D5F256AC" w:tentative="1">
-      <w:start w:val="1"/>
-      <w:numFmt w:val="decimal"/>
-      <w:lvlText w:val="%3."/>
-      <w:lvlJc w:val="left"/>
-      <w:pPr>
-        <w:tabs>
-          <w:tab w:val="num" w:pos="2160"/>
-        </w:tabs>
-        <w:ind w:left="2160" w:hanging="360"/>
-      </w:pPr>
-    </w:lvl>
-    <w:lvl w:ilvl="3" w:tplc="6DA82ECC" w:tentative="1">
-      <w:start w:val="1"/>
-      <w:numFmt w:val="decimal"/>
-      <w:lvlText w:val="%4."/>
-      <w:lvlJc w:val="left"/>
-      <w:pPr>
-        <w:tabs>
-          <w:tab w:val="num" w:pos="2880"/>
-        </w:tabs>
-        <w:ind w:left="2880" w:hanging="360"/>
-      </w:pPr>
-    </w:lvl>
-    <w:lvl w:ilvl="4" w:tplc="9C42249C" w:tentative="1">
-      <w:start w:val="1"/>
-      <w:numFmt w:val="decimal"/>
-      <w:lvlText w:val="%5."/>
-      <w:lvlJc w:val="left"/>
-      <w:pPr>
-        <w:tabs>
-          <w:tab w:val="num" w:pos="3600"/>
-        </w:tabs>
-        <w:ind w:left="3600" w:hanging="360"/>
-      </w:pPr>
-    </w:lvl>
-    <w:lvl w:ilvl="5" w:tplc="E8C6B418" w:tentative="1">
-      <w:start w:val="1"/>
-      <w:numFmt w:val="decimal"/>
-      <w:lvlText w:val="%6."/>
-      <w:lvlJc w:val="left"/>
-      <w:pPr>
-        <w:tabs>
-          <w:tab w:val="num" w:pos="4320"/>
-        </w:tabs>
-        <w:ind w:left="4320" w:hanging="360"/>
-      </w:pPr>
-    </w:lvl>
-    <w:lvl w:ilvl="6" w:tplc="9356F584" w:tentative="1">
-      <w:start w:val="1"/>
-      <w:numFmt w:val="decimal"/>
-      <w:lvlText w:val="%7."/>
-      <w:lvlJc w:val="left"/>
-      <w:pPr>
-        <w:tabs>
-          <w:tab w:val="num" w:pos="5040"/>
-        </w:tabs>
-        <w:ind w:left="5040" w:hanging="360"/>
-      </w:pPr>
-    </w:lvl>
-    <w:lvl w:ilvl="7" w:tplc="4E22EFB8" w:tentative="1">
-      <w:start w:val="1"/>
-      <w:numFmt w:val="decimal"/>
-      <w:lvlText w:val="%8."/>
-      <w:lvlJc w:val="left"/>
-      <w:pPr>
-        <w:tabs>
-          <w:tab w:val="num" w:pos="5760"/>
-        </w:tabs>
-        <w:ind w:left="5760" w:hanging="360"/>
-      </w:pPr>
-    </w:lvl>
-    <w:lvl w:ilvl="8" w:tplc="F3CEDA52" w:tentative="1">
-      <w:start w:val="1"/>
-      <w:numFmt w:val="decimal"/>
-      <w:lvlText w:val="%9."/>
-      <w:lvlJc w:val="left"/>
-      <w:pPr>
-        <w:tabs>
-          <w:tab w:val="num" w:pos="6480"/>
-        </w:tabs>
-        <w:ind w:left="6480" w:hanging="360"/>
-      </w:pPr>
+    <w:lvl w:ilvl="1">
+      <w:start w:val="7"/>
+      <w:numFmt w:val="decimal"/>
+      <w:isLgl/>
+      <w:lvlText w:val="%1.%2"/>
+      <w:lvlJc w:val="left"/>
+      <w:pPr>
+        <w:ind w:left="1333" w:hanging="400"/>
+      </w:pPr>
+      <w:rPr>
+        <w:rFonts w:hint="default"/>
+        <w:b/>
+        <w:sz w:val="32"/>
+      </w:rPr>
+    </w:lvl>
+    <w:lvl w:ilvl="2">
+      <w:start w:val="1"/>
+      <w:numFmt w:val="decimal"/>
+      <w:isLgl/>
+      <w:lvlText w:val="%1.%2.%3"/>
+      <w:lvlJc w:val="left"/>
+      <w:pPr>
+        <w:ind w:left="2226" w:hanging="720"/>
+      </w:pPr>
+      <w:rPr>
+        <w:rFonts w:hint="default"/>
+        <w:b/>
+        <w:sz w:val="32"/>
+      </w:rPr>
+    </w:lvl>
+    <w:lvl w:ilvl="3">
+      <w:start w:val="1"/>
+      <w:numFmt w:val="decimal"/>
+      <w:isLgl/>
+      <w:lvlText w:val="%1.%2.%3.%4"/>
+      <w:lvlJc w:val="left"/>
+      <w:pPr>
+        <w:ind w:left="2799" w:hanging="720"/>
+      </w:pPr>
+      <w:rPr>
+        <w:rFonts w:hint="default"/>
+        <w:b/>
+        <w:sz w:val="32"/>
+      </w:rPr>
+    </w:lvl>
+    <w:lvl w:ilvl="4">
+      <w:start w:val="1"/>
+      <w:numFmt w:val="decimal"/>
+      <w:isLgl/>
+      <w:lvlText w:val="%1.%2.%3.%4.%5"/>
+      <w:lvlJc w:val="left"/>
+      <w:pPr>
+        <w:ind w:left="3732" w:hanging="1080"/>
+      </w:pPr>
+      <w:rPr>
+        <w:rFonts w:hint="default"/>
+        <w:b/>
+        <w:sz w:val="32"/>
+      </w:rPr>
+    </w:lvl>
+    <w:lvl w:ilvl="5">
+      <w:start w:val="1"/>
+      <w:numFmt w:val="decimal"/>
+      <w:isLgl/>
+      <w:lvlText w:val="%1.%2.%3.%4.%5.%6"/>
+      <w:lvlJc w:val="left"/>
+      <w:pPr>
+        <w:ind w:left="4305" w:hanging="1080"/>
+      </w:pPr>
+      <w:rPr>
+        <w:rFonts w:hint="default"/>
+        <w:b/>
+        <w:sz w:val="32"/>
+      </w:rPr>
+    </w:lvl>
+    <w:lvl w:ilvl="6">
+      <w:start w:val="1"/>
+      <w:numFmt w:val="decimal"/>
+      <w:isLgl/>
+      <w:lvlText w:val="%1.%2.%3.%4.%5.%6.%7"/>
+      <w:lvlJc w:val="left"/>
+      <w:pPr>
+        <w:ind w:left="5238" w:hanging="1440"/>
+      </w:pPr>
+      <w:rPr>
+        <w:rFonts w:hint="default"/>
+        <w:b/>
+        <w:sz w:val="32"/>
+      </w:rPr>
+    </w:lvl>
+    <w:lvl w:ilvl="7">
+      <w:start w:val="1"/>
+      <w:numFmt w:val="decimal"/>
+      <w:isLgl/>
+      <w:lvlText w:val="%1.%2.%3.%4.%5.%6.%7.%8"/>
+      <w:lvlJc w:val="left"/>
+      <w:pPr>
+        <w:ind w:left="5811" w:hanging="1440"/>
+      </w:pPr>
+      <w:rPr>
+        <w:rFonts w:hint="default"/>
+        <w:b/>
+        <w:sz w:val="32"/>
+      </w:rPr>
+    </w:lvl>
+    <w:lvl w:ilvl="8">
+      <w:start w:val="1"/>
+      <w:numFmt w:val="decimal"/>
+      <w:isLgl/>
+      <w:lvlText w:val="%1.%2.%3.%4.%5.%6.%7.%8.%9"/>
+      <w:lvlJc w:val="left"/>
+      <w:pPr>
+        <w:ind w:left="6384" w:hanging="1440"/>
+      </w:pPr>
+      <w:rPr>
+        <w:rFonts w:hint="default"/>
+        <w:b/>
+        <w:sz w:val="32"/>
+      </w:rPr>
     </w:lvl>
   </w:abstractNum>
   <w:abstractNum w:abstractNumId="55" w15:restartNumberingAfterBreak="0">
@@ -20941,6 +21528,92 @@
     </w:lvl>
   </w:abstractNum>
   <w:abstractNum w:abstractNumId="61" w15:restartNumberingAfterBreak="0">
+    <w:nsid w:val="73B65604"/>
+    <w:multiLevelType w:val="hybridMultilevel"/>
+    <w:tmpl w:val="18886202"/>
+    <w:lvl w:ilvl="0" w:tplc="DCE28AF0">
+      <w:start w:val="1"/>
+      <w:numFmt w:val="decimal"/>
+      <w:lvlText w:val="%1."/>
+      <w:lvlJc w:val="left"/>
+      <w:pPr>
+        <w:ind w:left="819" w:hanging="360"/>
+      </w:pPr>
+    </w:lvl>
+    <w:lvl w:ilvl="1" w:tplc="A7BC48BA">
+      <w:start w:val="1"/>
+      <w:numFmt w:val="lowerLetter"/>
+      <w:lvlText w:val="%2."/>
+      <w:lvlJc w:val="left"/>
+      <w:pPr>
+        <w:ind w:left="1539" w:hanging="360"/>
+      </w:pPr>
+    </w:lvl>
+    <w:lvl w:ilvl="2" w:tplc="79E8497A">
+      <w:start w:val="1"/>
+      <w:numFmt w:val="lowerRoman"/>
+      <w:lvlText w:val="%3."/>
+      <w:lvlJc w:val="right"/>
+      <w:pPr>
+        <w:ind w:left="2259" w:hanging="180"/>
+      </w:pPr>
+    </w:lvl>
+    <w:lvl w:ilvl="3" w:tplc="230CE75C">
+      <w:start w:val="1"/>
+      <w:numFmt w:val="decimal"/>
+      <w:lvlText w:val="%4."/>
+      <w:lvlJc w:val="left"/>
+      <w:pPr>
+        <w:ind w:left="2979" w:hanging="360"/>
+      </w:pPr>
+    </w:lvl>
+    <w:lvl w:ilvl="4" w:tplc="70DE76F0">
+      <w:start w:val="1"/>
+      <w:numFmt w:val="lowerLetter"/>
+      <w:lvlText w:val="%5."/>
+      <w:lvlJc w:val="left"/>
+      <w:pPr>
+        <w:ind w:left="3699" w:hanging="360"/>
+      </w:pPr>
+    </w:lvl>
+    <w:lvl w:ilvl="5" w:tplc="79481A40">
+      <w:start w:val="1"/>
+      <w:numFmt w:val="lowerRoman"/>
+      <w:lvlText w:val="%6."/>
+      <w:lvlJc w:val="right"/>
+      <w:pPr>
+        <w:ind w:left="4419" w:hanging="180"/>
+      </w:pPr>
+    </w:lvl>
+    <w:lvl w:ilvl="6" w:tplc="5B8EAAA6">
+      <w:start w:val="1"/>
+      <w:numFmt w:val="decimal"/>
+      <w:lvlText w:val="%7."/>
+      <w:lvlJc w:val="left"/>
+      <w:pPr>
+        <w:ind w:left="5139" w:hanging="360"/>
+      </w:pPr>
+    </w:lvl>
+    <w:lvl w:ilvl="7" w:tplc="0FB29CE0">
+      <w:start w:val="1"/>
+      <w:numFmt w:val="lowerLetter"/>
+      <w:lvlText w:val="%8."/>
+      <w:lvlJc w:val="left"/>
+      <w:pPr>
+        <w:ind w:left="5859" w:hanging="360"/>
+      </w:pPr>
+    </w:lvl>
+    <w:lvl w:ilvl="8" w:tplc="E806D5F0">
+      <w:start w:val="1"/>
+      <w:numFmt w:val="lowerRoman"/>
+      <w:lvlText w:val="%9."/>
+      <w:lvlJc w:val="right"/>
+      <w:pPr>
+        <w:ind w:left="6579" w:hanging="180"/>
+      </w:pPr>
+    </w:lvl>
+  </w:abstractNum>
+  <w:abstractNum w:abstractNumId="62" w15:restartNumberingAfterBreak="0">
     <w:nsid w:val="7A990B8D"/>
     <w:multiLevelType w:val="multilevel"/>
     <w:tmpl w:val="A218FEB0"/>
@@ -21071,7 +21744,7 @@
       </w:rPr>
     </w:lvl>
   </w:abstractNum>
-  <w:abstractNum w:abstractNumId="62" w15:restartNumberingAfterBreak="0">
+  <w:abstractNum w:abstractNumId="63" w15:restartNumberingAfterBreak="0">
     <w:nsid w:val="7BB75CC2"/>
     <w:multiLevelType w:val="hybridMultilevel"/>
     <w:tmpl w:val="80445312"/>
@@ -21220,7 +21893,7 @@
       </w:rPr>
     </w:lvl>
   </w:abstractNum>
-  <w:abstractNum w:abstractNumId="63" w15:restartNumberingAfterBreak="0">
+  <w:abstractNum w:abstractNumId="64" w15:restartNumberingAfterBreak="0">
     <w:nsid w:val="7CF80B3F"/>
     <w:multiLevelType w:val="hybridMultilevel"/>
     <w:tmpl w:val="3384B468"/>
@@ -21333,7 +22006,7 @@
       </w:pPr>
     </w:lvl>
   </w:abstractNum>
-  <w:abstractNum w:abstractNumId="64" w15:restartNumberingAfterBreak="0">
+  <w:abstractNum w:abstractNumId="65" w15:restartNumberingAfterBreak="0">
     <w:nsid w:val="7FD01E2E"/>
     <w:multiLevelType w:val="multilevel"/>
     <w:tmpl w:val="F3247238"/>
@@ -21420,7 +22093,7 @@
       </w:pPr>
     </w:lvl>
   </w:abstractNum>
-  <w:abstractNum w:abstractNumId="65" w15:restartNumberingAfterBreak="0">
+  <w:abstractNum w:abstractNumId="66" w15:restartNumberingAfterBreak="0">
     <w:nsid w:val="7FD85C58"/>
     <w:multiLevelType w:val="hybridMultilevel"/>
     <w:tmpl w:val="E5CEAFEA"/>
@@ -21669,7 +22342,7 @@
     <w:abstractNumId w:val="44"/>
   </w:num>
   <w:num w:numId="34">
-    <w:abstractNumId w:val="64"/>
+    <w:abstractNumId w:val="65"/>
   </w:num>
   <w:num w:numId="35">
     <w:abstractNumId w:val="42"/>
@@ -21708,7 +22381,7 @@
     </w:lvlOverride>
   </w:num>
   <w:num w:numId="42">
-    <w:abstractNumId w:val="64"/>
+    <w:abstractNumId w:val="65"/>
     <w:lvlOverride w:ilvl="0">
       <w:startOverride w:val="1"/>
     </w:lvlOverride>
@@ -21720,7 +22393,7 @@
     </w:lvlOverride>
   </w:num>
   <w:num w:numId="44">
-    <w:abstractNumId w:val="61"/>
+    <w:abstractNumId w:val="62"/>
   </w:num>
   <w:num w:numId="45">
     <w:abstractNumId w:val="40"/>
@@ -21814,7 +22487,7 @@
     <w:abstractNumId w:val="33"/>
   </w:num>
   <w:num w:numId="63">
-    <w:abstractNumId w:val="63"/>
+    <w:abstractNumId w:val="64"/>
   </w:num>
   <w:num w:numId="64">
     <w:abstractNumId w:val="9"/>
@@ -21823,7 +22496,7 @@
     <w:abstractNumId w:val="24"/>
   </w:num>
   <w:num w:numId="66">
-    <w:abstractNumId w:val="65"/>
+    <w:abstractNumId w:val="66"/>
   </w:num>
   <w:num w:numId="67">
     <w:abstractNumId w:val="56"/>
@@ -21835,7 +22508,7 @@
     <w:abstractNumId w:val="4"/>
   </w:num>
   <w:num w:numId="70">
-    <w:abstractNumId w:val="62"/>
+    <w:abstractNumId w:val="63"/>
   </w:num>
   <w:num w:numId="71">
     <w:abstractNumId w:val="52"/>
@@ -21857,6 +22530,9 @@
   </w:num>
   <w:num w:numId="77">
     <w:abstractNumId w:val="49"/>
+  </w:num>
+  <w:num w:numId="78">
+    <w:abstractNumId w:val="61"/>
   </w:num>
   <w:numIdMacAtCleanup w:val="77"/>
 </w:numbering>
@@ -22261,11 +22937,11 @@
     <w:lsdException w:name="Unresolved Mention" w:semiHidden="1" w:unhideWhenUsed="1"/>
     <w:lsdException w:name="Smart Link" w:semiHidden="1" w:unhideWhenUsed="1"/>
   </w:latentStyles>
-  <w:style w:type="paragraph" w:default="1" w:styleId="Normale">
+  <w:style w:type="paragraph" w:default="1" w:styleId="Normal">
     <w:name w:val="Normal"/>
     <w:qFormat/>
   </w:style>
-  <w:style w:type="paragraph" w:styleId="Titolo1">
+  <w:style w:type="paragraph" w:styleId="Heading1">
     <w:name w:val="heading 1"/>
     <w:basedOn w:val="Standard"/>
     <w:uiPriority w:val="9"/>
@@ -22283,7 +22959,7 @@
       <w:szCs w:val="28"/>
     </w:rPr>
   </w:style>
-  <w:style w:type="paragraph" w:styleId="Titolo2">
+  <w:style w:type="paragraph" w:styleId="Heading2">
     <w:name w:val="heading 2"/>
     <w:basedOn w:val="Standard"/>
     <w:uiPriority w:val="9"/>
@@ -22302,7 +22978,7 @@
       <w:szCs w:val="24"/>
     </w:rPr>
   </w:style>
-  <w:style w:type="paragraph" w:styleId="Titolo3">
+  <w:style w:type="paragraph" w:styleId="Heading3">
     <w:name w:val="heading 3"/>
     <w:basedOn w:val="Standard"/>
     <w:uiPriority w:val="9"/>
@@ -22320,7 +22996,7 @@
       <w:color w:val="555A3C"/>
     </w:rPr>
   </w:style>
-  <w:style w:type="paragraph" w:styleId="Titolo4">
+  <w:style w:type="paragraph" w:styleId="Heading4">
     <w:name w:val="heading 4"/>
     <w:basedOn w:val="Standard"/>
     <w:uiPriority w:val="9"/>
@@ -22339,7 +23015,7 @@
       <w:szCs w:val="24"/>
     </w:rPr>
   </w:style>
-  <w:style w:type="paragraph" w:styleId="Titolo5">
+  <w:style w:type="paragraph" w:styleId="Heading5">
     <w:name w:val="heading 5"/>
     <w:basedOn w:val="Standard"/>
     <w:uiPriority w:val="9"/>
@@ -22360,7 +23036,7 @@
       <w:szCs w:val="24"/>
     </w:rPr>
   </w:style>
-  <w:style w:type="paragraph" w:styleId="Titolo6">
+  <w:style w:type="paragraph" w:styleId="Heading6">
     <w:name w:val="heading 6"/>
     <w:basedOn w:val="Standard"/>
     <w:uiPriority w:val="9"/>
@@ -22382,7 +23058,7 @@
       <w:szCs w:val="20"/>
     </w:rPr>
   </w:style>
-  <w:style w:type="paragraph" w:styleId="Titolo7">
+  <w:style w:type="paragraph" w:styleId="Heading7">
     <w:name w:val="heading 7"/>
     <w:basedOn w:val="Standard"/>
     <w:pPr>
@@ -22402,7 +23078,7 @@
       <w:szCs w:val="20"/>
     </w:rPr>
   </w:style>
-  <w:style w:type="paragraph" w:styleId="Titolo8">
+  <w:style w:type="paragraph" w:styleId="Heading8">
     <w:name w:val="heading 8"/>
     <w:basedOn w:val="Standard"/>
     <w:pPr>
@@ -22420,7 +23096,7 @@
       <w:szCs w:val="20"/>
     </w:rPr>
   </w:style>
-  <w:style w:type="paragraph" w:styleId="Titolo9">
+  <w:style w:type="paragraph" w:styleId="Heading9">
     <w:name w:val="heading 9"/>
     <w:basedOn w:val="Standard"/>
     <w:pPr>
@@ -22440,12 +23116,13 @@
       <w:szCs w:val="20"/>
     </w:rPr>
   </w:style>
-  <w:style w:type="character" w:default="1" w:styleId="Carpredefinitoparagrafo">
+  <w:style w:type="character" w:default="1" w:styleId="DefaultParagraphFont">
     <w:name w:val="Default Paragraph Font"/>
     <w:uiPriority w:val="1"/>
+    <w:semiHidden/>
     <w:unhideWhenUsed/>
   </w:style>
-  <w:style w:type="table" w:default="1" w:styleId="Tabellanormale">
+  <w:style w:type="table" w:default="1" w:styleId="TableNormal">
     <w:name w:val="Normal Table"/>
     <w:uiPriority w:val="99"/>
     <w:semiHidden/>
@@ -22460,7 +23137,7 @@
       </w:tblCellMar>
     </w:tblPr>
   </w:style>
-  <w:style w:type="numbering" w:default="1" w:styleId="Nessunelenco">
+  <w:style w:type="numbering" w:default="1" w:styleId="NoList">
     <w:name w:val="No List"/>
     <w:uiPriority w:val="99"/>
     <w:semiHidden/>
@@ -22504,7 +23181,7 @@
       <w:lang w:eastAsia="it-IT" w:bidi="it-IT"/>
     </w:rPr>
   </w:style>
-  <w:style w:type="paragraph" w:styleId="Elenco">
+  <w:style w:type="paragraph" w:styleId="List">
     <w:name w:val="List"/>
     <w:basedOn w:val="Textbody"/>
     <w:rPr>
@@ -22512,7 +23189,7 @@
       <w:sz w:val="24"/>
     </w:rPr>
   </w:style>
-  <w:style w:type="paragraph" w:styleId="Didascalia">
+  <w:style w:type="paragraph" w:styleId="Caption">
     <w:name w:val="caption"/>
     <w:basedOn w:val="Standard"/>
     <w:rPr>
@@ -22533,7 +23210,7 @@
       <w:sz w:val="24"/>
     </w:rPr>
   </w:style>
-  <w:style w:type="paragraph" w:styleId="Titolo">
+  <w:style w:type="paragraph" w:styleId="Title">
     <w:name w:val="Title"/>
     <w:basedOn w:val="Standard"/>
     <w:uiPriority w:val="10"/>
@@ -22549,7 +23226,7 @@
       <w:szCs w:val="52"/>
     </w:rPr>
   </w:style>
-  <w:style w:type="paragraph" w:styleId="Sottotitolo">
+  <w:style w:type="paragraph" w:styleId="Subtitle">
     <w:name w:val="Subtitle"/>
     <w:basedOn w:val="Standard"/>
     <w:uiPriority w:val="11"/>
@@ -22563,11 +23240,11 @@
       <w:szCs w:val="28"/>
     </w:rPr>
   </w:style>
-  <w:style w:type="paragraph" w:styleId="Titolosommario">
+  <w:style w:type="paragraph" w:styleId="TOCHeading">
     <w:name w:val="TOC Heading"/>
-    <w:basedOn w:val="Titolo1"/>
+    <w:basedOn w:val="Heading1"/>
   </w:style>
-  <w:style w:type="paragraph" w:styleId="Intestazione">
+  <w:style w:type="paragraph" w:styleId="Header">
     <w:name w:val="header"/>
     <w:basedOn w:val="Standard"/>
     <w:pPr>
@@ -22575,7 +23252,7 @@
       <w:jc w:val="right"/>
     </w:pPr>
   </w:style>
-  <w:style w:type="paragraph" w:styleId="Pidipagina">
+  <w:style w:type="paragraph" w:styleId="Footer">
     <w:name w:val="footer"/>
     <w:basedOn w:val="Standard"/>
     <w:pPr>
@@ -22595,7 +23272,7 @@
       <w:szCs w:val="52"/>
     </w:rPr>
   </w:style>
-  <w:style w:type="paragraph" w:styleId="Iniziomodulo-z">
+  <w:style w:type="paragraph" w:styleId="z-TopofForm">
     <w:name w:val="HTML Top of Form"/>
     <w:basedOn w:val="Standard"/>
     <w:pPr>
@@ -22612,7 +23289,7 @@
       <w:szCs w:val="16"/>
     </w:rPr>
   </w:style>
-  <w:style w:type="paragraph" w:styleId="Finemodulo-z">
+  <w:style w:type="paragraph" w:styleId="z-BottomofForm">
     <w:name w:val="HTML Bottom of Form"/>
     <w:basedOn w:val="Standard"/>
     <w:pPr>
@@ -22647,7 +23324,7 @@
       <w:spacing w:before="120" w:after="0"/>
     </w:pPr>
   </w:style>
-  <w:style w:type="paragraph" w:styleId="Puntoelenco">
+  <w:style w:type="paragraph" w:styleId="ListBullet">
     <w:name w:val="List Bullet"/>
     <w:basedOn w:val="Standard"/>
   </w:style>
@@ -22659,7 +23336,7 @@
       <w:jc w:val="right"/>
     </w:pPr>
   </w:style>
-  <w:style w:type="paragraph" w:styleId="Citazioneintensa">
+  <w:style w:type="paragraph" w:styleId="IntenseQuote">
     <w:name w:val="Intense Quote"/>
     <w:basedOn w:val="Standard"/>
     <w:pPr>
@@ -22677,7 +23354,7 @@
       <w:color w:val="355D7E"/>
     </w:rPr>
   </w:style>
-  <w:style w:type="paragraph" w:styleId="Testodelblocco">
+  <w:style w:type="paragraph" w:styleId="BlockText">
     <w:name w:val="Block Text"/>
     <w:basedOn w:val="Standard"/>
     <w:pPr>
@@ -22695,7 +23372,7 @@
       <w:color w:val="355D7E"/>
     </w:rPr>
   </w:style>
-  <w:style w:type="paragraph" w:styleId="Testofumetto">
+  <w:style w:type="paragraph" w:styleId="BalloonText">
     <w:name w:val="Balloon Text"/>
     <w:basedOn w:val="Standard"/>
     <w:pPr>
@@ -22707,7 +23384,7 @@
       <w:szCs w:val="16"/>
     </w:rPr>
   </w:style>
-  <w:style w:type="paragraph" w:styleId="Paragrafoelenco">
+  <w:style w:type="paragraph" w:styleId="ListParagraph">
     <w:name w:val="List Paragraph"/>
     <w:basedOn w:val="Standard"/>
     <w:pPr>
@@ -22731,7 +23408,7 @@
   </w:style>
   <w:style w:type="character" w:customStyle="1" w:styleId="Titolo1Carattere">
     <w:name w:val="Titolo 1 Carattere"/>
-    <w:basedOn w:val="Carpredefinitoparagrafo"/>
+    <w:basedOn w:val="DefaultParagraphFont"/>
     <w:rPr>
       <w:rFonts w:ascii="Calibri" w:eastAsia="F" w:hAnsi="Calibri" w:cs="F"/>
       <w:caps/>
@@ -22742,7 +23419,7 @@
   </w:style>
   <w:style w:type="character" w:customStyle="1" w:styleId="Titolo2Carattere">
     <w:name w:val="Titolo 2 Carattere"/>
-    <w:basedOn w:val="Carpredefinitoparagrafo"/>
+    <w:basedOn w:val="DefaultParagraphFont"/>
     <w:rPr>
       <w:rFonts w:ascii="Calibri" w:eastAsia="F" w:hAnsi="Calibri" w:cs="F"/>
       <w:caps/>
@@ -22753,7 +23430,7 @@
   </w:style>
   <w:style w:type="character" w:customStyle="1" w:styleId="Titolo3Carattere">
     <w:name w:val="Titolo 3 Carattere"/>
-    <w:basedOn w:val="Carpredefinitoparagrafo"/>
+    <w:basedOn w:val="DefaultParagraphFont"/>
     <w:rPr>
       <w:rFonts w:ascii="Calibri" w:eastAsia="F" w:hAnsi="Calibri" w:cs="F"/>
       <w:caps/>
@@ -22762,7 +23439,7 @@
   </w:style>
   <w:style w:type="character" w:customStyle="1" w:styleId="Titolo4Carattere">
     <w:name w:val="Titolo 4 Carattere"/>
-    <w:basedOn w:val="Carpredefinitoparagrafo"/>
+    <w:basedOn w:val="DefaultParagraphFont"/>
     <w:rPr>
       <w:rFonts w:ascii="Calibri" w:eastAsia="F" w:hAnsi="Calibri" w:cs="F"/>
       <w:caps/>
@@ -22772,7 +23449,7 @@
   </w:style>
   <w:style w:type="character" w:customStyle="1" w:styleId="Titolo5Carattere">
     <w:name w:val="Titolo 5 Carattere"/>
-    <w:basedOn w:val="Carpredefinitoparagrafo"/>
+    <w:basedOn w:val="DefaultParagraphFont"/>
     <w:rPr>
       <w:rFonts w:ascii="Calibri" w:eastAsia="F" w:hAnsi="Calibri" w:cs="F"/>
       <w:i/>
@@ -22784,7 +23461,7 @@
   </w:style>
   <w:style w:type="character" w:customStyle="1" w:styleId="Titolo6Carattere">
     <w:name w:val="Titolo 6 Carattere"/>
-    <w:basedOn w:val="Carpredefinitoparagrafo"/>
+    <w:basedOn w:val="DefaultParagraphFont"/>
     <w:rPr>
       <w:rFonts w:ascii="Calibri" w:eastAsia="F" w:hAnsi="Calibri" w:cs="F"/>
       <w:b/>
@@ -22797,7 +23474,7 @@
   </w:style>
   <w:style w:type="character" w:customStyle="1" w:styleId="Titolo7Carattere">
     <w:name w:val="Titolo 7 Carattere"/>
-    <w:basedOn w:val="Carpredefinitoparagrafo"/>
+    <w:basedOn w:val="DefaultParagraphFont"/>
     <w:rPr>
       <w:rFonts w:ascii="Calibri" w:eastAsia="F" w:hAnsi="Calibri" w:cs="F"/>
       <w:b/>
@@ -22812,7 +23489,7 @@
   </w:style>
   <w:style w:type="character" w:customStyle="1" w:styleId="Titolo8Carattere">
     <w:name w:val="Titolo 8 Carattere"/>
-    <w:basedOn w:val="Carpredefinitoparagrafo"/>
+    <w:basedOn w:val="DefaultParagraphFont"/>
     <w:rPr>
       <w:rFonts w:ascii="Calibri" w:eastAsia="F" w:hAnsi="Calibri" w:cs="F"/>
       <w:b/>
@@ -22825,7 +23502,7 @@
   </w:style>
   <w:style w:type="character" w:customStyle="1" w:styleId="Titolo9Carattere">
     <w:name w:val="Titolo 9 Carattere"/>
-    <w:basedOn w:val="Carpredefinitoparagrafo"/>
+    <w:basedOn w:val="DefaultParagraphFont"/>
     <w:rPr>
       <w:rFonts w:ascii="Calibri" w:eastAsia="F" w:hAnsi="Calibri" w:cs="F"/>
       <w:b/>
@@ -22840,7 +23517,7 @@
   </w:style>
   <w:style w:type="character" w:customStyle="1" w:styleId="TitoloCarattere">
     <w:name w:val="Titolo Carattere"/>
-    <w:basedOn w:val="Carpredefinitoparagrafo"/>
+    <w:basedOn w:val="DefaultParagraphFont"/>
     <w:rPr>
       <w:rFonts w:ascii="Calibri" w:eastAsia="F" w:hAnsi="Calibri" w:cs="F"/>
       <w:caps/>
@@ -22851,7 +23528,7 @@
   </w:style>
   <w:style w:type="character" w:customStyle="1" w:styleId="SottotitoloCarattere">
     <w:name w:val="Sottotitolo Carattere"/>
-    <w:basedOn w:val="Carpredefinitoparagrafo"/>
+    <w:basedOn w:val="DefaultParagraphFont"/>
     <w:rPr>
       <w:rFonts w:ascii="Calibri" w:eastAsia="F" w:hAnsi="Calibri" w:cs="F"/>
       <w:caps/>
@@ -22859,24 +23536,24 @@
       <w:szCs w:val="28"/>
     </w:rPr>
   </w:style>
-  <w:style w:type="character" w:styleId="Testosegnaposto">
+  <w:style w:type="character" w:styleId="PlaceholderText">
     <w:name w:val="Placeholder Text"/>
-    <w:basedOn w:val="Carpredefinitoparagrafo"/>
+    <w:basedOn w:val="DefaultParagraphFont"/>
     <w:rPr>
       <w:color w:val="595959"/>
     </w:rPr>
   </w:style>
   <w:style w:type="character" w:customStyle="1" w:styleId="IntestazioneCarattere">
     <w:name w:val="Intestazione Carattere"/>
-    <w:basedOn w:val="Carpredefinitoparagrafo"/>
+    <w:basedOn w:val="DefaultParagraphFont"/>
   </w:style>
   <w:style w:type="character" w:customStyle="1" w:styleId="PidipaginaCarattere">
     <w:name w:val="Piè di pagina Carattere"/>
-    <w:basedOn w:val="Carpredefinitoparagrafo"/>
+    <w:basedOn w:val="DefaultParagraphFont"/>
   </w:style>
   <w:style w:type="character" w:customStyle="1" w:styleId="Iniziomodulo-zCarattere">
     <w:name w:val="Inizio modulo -z Carattere"/>
-    <w:basedOn w:val="Carpredefinitoparagrafo"/>
+    <w:basedOn w:val="DefaultParagraphFont"/>
     <w:rPr>
       <w:rFonts w:ascii="Arial" w:eastAsia="Arial" w:hAnsi="Arial" w:cs="Arial"/>
       <w:vanish/>
@@ -22886,7 +23563,7 @@
   </w:style>
   <w:style w:type="character" w:customStyle="1" w:styleId="Finemodulo-zCarattere">
     <w:name w:val="Fine modulo -z Carattere"/>
-    <w:basedOn w:val="Carpredefinitoparagrafo"/>
+    <w:basedOn w:val="DefaultParagraphFont"/>
     <w:rPr>
       <w:rFonts w:ascii="Arial" w:eastAsia="Arial" w:hAnsi="Arial" w:cs="Arial"/>
       <w:vanish/>
@@ -22894,17 +23571,17 @@
       <w:szCs w:val="16"/>
     </w:rPr>
   </w:style>
-  <w:style w:type="character" w:styleId="Enfasigrassetto">
+  <w:style w:type="character" w:styleId="Strong">
     <w:name w:val="Strong"/>
-    <w:basedOn w:val="Carpredefinitoparagrafo"/>
+    <w:basedOn w:val="DefaultParagraphFont"/>
     <w:rPr>
       <w:b/>
       <w:bCs/>
     </w:rPr>
   </w:style>
-  <w:style w:type="character" w:styleId="Enfasiintensa">
+  <w:style w:type="character" w:styleId="IntenseEmphasis">
     <w:name w:val="Intense Emphasis"/>
-    <w:basedOn w:val="Carpredefinitoparagrafo"/>
+    <w:basedOn w:val="DefaultParagraphFont"/>
     <w:rPr>
       <w:i/>
       <w:iCs/>
@@ -22913,16 +23590,16 @@
   </w:style>
   <w:style w:type="character" w:customStyle="1" w:styleId="CitazioneintensaCarattere">
     <w:name w:val="Citazione intensa Carattere"/>
-    <w:basedOn w:val="Carpredefinitoparagrafo"/>
+    <w:basedOn w:val="DefaultParagraphFont"/>
     <w:rPr>
       <w:i/>
       <w:iCs/>
       <w:color w:val="355D7E"/>
     </w:rPr>
   </w:style>
-  <w:style w:type="character" w:styleId="Riferimentointenso">
+  <w:style w:type="character" w:styleId="IntenseReference">
     <w:name w:val="Intense Reference"/>
-    <w:basedOn w:val="Carpredefinitoparagrafo"/>
+    <w:basedOn w:val="DefaultParagraphFont"/>
     <w:rPr>
       <w:b/>
       <w:bCs/>
@@ -22933,7 +23610,7 @@
   </w:style>
   <w:style w:type="character" w:customStyle="1" w:styleId="Internetlink">
     <w:name w:val="Internet link"/>
-    <w:basedOn w:val="Carpredefinitoparagrafo"/>
+    <w:basedOn w:val="DefaultParagraphFont"/>
     <w:rPr>
       <w:color w:val="7C5F1D"/>
       <w:u w:val="single"/>
@@ -22941,7 +23618,7 @@
   </w:style>
   <w:style w:type="character" w:customStyle="1" w:styleId="Menzionenonrisolta1">
     <w:name w:val="Menzione non risolta1"/>
-    <w:basedOn w:val="Carpredefinitoparagrafo"/>
+    <w:basedOn w:val="DefaultParagraphFont"/>
     <w:rPr>
       <w:color w:val="595959"/>
       <w:shd w:val="clear" w:color="auto" w:fill="E6E6E6"/>
@@ -22949,7 +23626,7 @@
   </w:style>
   <w:style w:type="character" w:customStyle="1" w:styleId="TestofumettoCarattere">
     <w:name w:val="Testo fumetto Carattere"/>
-    <w:basedOn w:val="Carpredefinitoparagrafo"/>
+    <w:basedOn w:val="DefaultParagraphFont"/>
     <w:rPr>
       <w:rFonts w:ascii="Tahoma" w:eastAsia="Tahoma" w:hAnsi="Tahoma" w:cs="Tahoma"/>
       <w:sz w:val="16"/>
@@ -22958,14 +23635,14 @@
   </w:style>
   <w:style w:type="character" w:customStyle="1" w:styleId="Testosegnaposto1">
     <w:name w:val="Testo segnaposto1"/>
-    <w:basedOn w:val="Carpredefinitoparagrafo"/>
+    <w:basedOn w:val="DefaultParagraphFont"/>
     <w:rPr>
       <w:color w:val="808080"/>
     </w:rPr>
   </w:style>
   <w:style w:type="character" w:customStyle="1" w:styleId="CorpotestoCarattere">
     <w:name w:val="Corpo testo Carattere"/>
-    <w:basedOn w:val="Carpredefinitoparagrafo"/>
+    <w:basedOn w:val="DefaultParagraphFont"/>
     <w:rPr>
       <w:rFonts w:ascii="Arial Rounded MT Bold" w:eastAsia="Arial Rounded MT Bold" w:hAnsi="Arial Rounded MT Bold" w:cs="Arial Rounded MT Bold"/>
       <w:kern w:val="0"/>
@@ -22974,9 +23651,9 @@
       <w:lang w:eastAsia="it-IT" w:bidi="it-IT"/>
     </w:rPr>
   </w:style>
-  <w:style w:type="character" w:styleId="Menzionenonrisolta">
+  <w:style w:type="character" w:styleId="UnresolvedMention">
     <w:name w:val="Unresolved Mention"/>
-    <w:basedOn w:val="Carpredefinitoparagrafo"/>
+    <w:basedOn w:val="DefaultParagraphFont"/>
     <w:rPr>
       <w:color w:val="605E5C"/>
       <w:shd w:val="clear" w:color="auto" w:fill="E1DFDD"/>
@@ -23490,7 +24167,7 @@
   </w:style>
   <w:style w:type="numbering" w:customStyle="1" w:styleId="Nessunelenco1">
     <w:name w:val="Nessun elenco1"/>
-    <w:basedOn w:val="Nessunelenco"/>
+    <w:basedOn w:val="NoList"/>
     <w:pPr>
       <w:numPr>
         <w:numId w:val="1"/>
@@ -23499,7 +24176,7 @@
   </w:style>
   <w:style w:type="numbering" w:customStyle="1" w:styleId="WWNum1">
     <w:name w:val="WWNum1"/>
-    <w:basedOn w:val="Nessunelenco"/>
+    <w:basedOn w:val="NoList"/>
     <w:pPr>
       <w:numPr>
         <w:numId w:val="2"/>
@@ -23508,7 +24185,7 @@
   </w:style>
   <w:style w:type="numbering" w:customStyle="1" w:styleId="WWNum2">
     <w:name w:val="WWNum2"/>
-    <w:basedOn w:val="Nessunelenco"/>
+    <w:basedOn w:val="NoList"/>
     <w:pPr>
       <w:numPr>
         <w:numId w:val="3"/>
@@ -23517,7 +24194,7 @@
   </w:style>
   <w:style w:type="numbering" w:customStyle="1" w:styleId="WWNum3">
     <w:name w:val="WWNum3"/>
-    <w:basedOn w:val="Nessunelenco"/>
+    <w:basedOn w:val="NoList"/>
     <w:pPr>
       <w:numPr>
         <w:numId w:val="4"/>
@@ -23526,7 +24203,7 @@
   </w:style>
   <w:style w:type="numbering" w:customStyle="1" w:styleId="WWNum4">
     <w:name w:val="WWNum4"/>
-    <w:basedOn w:val="Nessunelenco"/>
+    <w:basedOn w:val="NoList"/>
     <w:pPr>
       <w:numPr>
         <w:numId w:val="5"/>
@@ -23535,7 +24212,7 @@
   </w:style>
   <w:style w:type="numbering" w:customStyle="1" w:styleId="WWNum5">
     <w:name w:val="WWNum5"/>
-    <w:basedOn w:val="Nessunelenco"/>
+    <w:basedOn w:val="NoList"/>
     <w:pPr>
       <w:numPr>
         <w:numId w:val="6"/>
@@ -23544,7 +24221,7 @@
   </w:style>
   <w:style w:type="numbering" w:customStyle="1" w:styleId="WWNum6">
     <w:name w:val="WWNum6"/>
-    <w:basedOn w:val="Nessunelenco"/>
+    <w:basedOn w:val="NoList"/>
     <w:pPr>
       <w:numPr>
         <w:numId w:val="7"/>
@@ -23553,7 +24230,7 @@
   </w:style>
   <w:style w:type="numbering" w:customStyle="1" w:styleId="WWNum7">
     <w:name w:val="WWNum7"/>
-    <w:basedOn w:val="Nessunelenco"/>
+    <w:basedOn w:val="NoList"/>
     <w:pPr>
       <w:numPr>
         <w:numId w:val="8"/>
@@ -23562,7 +24239,7 @@
   </w:style>
   <w:style w:type="numbering" w:customStyle="1" w:styleId="WWNum8">
     <w:name w:val="WWNum8"/>
-    <w:basedOn w:val="Nessunelenco"/>
+    <w:basedOn w:val="NoList"/>
     <w:pPr>
       <w:numPr>
         <w:numId w:val="9"/>
@@ -23571,7 +24248,7 @@
   </w:style>
   <w:style w:type="numbering" w:customStyle="1" w:styleId="WWNum9">
     <w:name w:val="WWNum9"/>
-    <w:basedOn w:val="Nessunelenco"/>
+    <w:basedOn w:val="NoList"/>
     <w:pPr>
       <w:numPr>
         <w:numId w:val="10"/>
@@ -23580,7 +24257,7 @@
   </w:style>
   <w:style w:type="numbering" w:customStyle="1" w:styleId="WWNum10">
     <w:name w:val="WWNum10"/>
-    <w:basedOn w:val="Nessunelenco"/>
+    <w:basedOn w:val="NoList"/>
     <w:pPr>
       <w:numPr>
         <w:numId w:val="11"/>
@@ -23589,7 +24266,7 @@
   </w:style>
   <w:style w:type="numbering" w:customStyle="1" w:styleId="WWNum11">
     <w:name w:val="WWNum11"/>
-    <w:basedOn w:val="Nessunelenco"/>
+    <w:basedOn w:val="NoList"/>
     <w:pPr>
       <w:numPr>
         <w:numId w:val="12"/>
@@ -23598,7 +24275,7 @@
   </w:style>
   <w:style w:type="numbering" w:customStyle="1" w:styleId="WWNum12">
     <w:name w:val="WWNum12"/>
-    <w:basedOn w:val="Nessunelenco"/>
+    <w:basedOn w:val="NoList"/>
     <w:pPr>
       <w:numPr>
         <w:numId w:val="13"/>
@@ -23607,7 +24284,7 @@
   </w:style>
   <w:style w:type="numbering" w:customStyle="1" w:styleId="WWNum13">
     <w:name w:val="WWNum13"/>
-    <w:basedOn w:val="Nessunelenco"/>
+    <w:basedOn w:val="NoList"/>
     <w:pPr>
       <w:numPr>
         <w:numId w:val="14"/>
@@ -23616,7 +24293,7 @@
   </w:style>
   <w:style w:type="numbering" w:customStyle="1" w:styleId="WWNum14">
     <w:name w:val="WWNum14"/>
-    <w:basedOn w:val="Nessunelenco"/>
+    <w:basedOn w:val="NoList"/>
     <w:pPr>
       <w:numPr>
         <w:numId w:val="15"/>
@@ -23625,7 +24302,7 @@
   </w:style>
   <w:style w:type="numbering" w:customStyle="1" w:styleId="WWNum15">
     <w:name w:val="WWNum15"/>
-    <w:basedOn w:val="Nessunelenco"/>
+    <w:basedOn w:val="NoList"/>
     <w:pPr>
       <w:numPr>
         <w:numId w:val="16"/>
@@ -23634,7 +24311,7 @@
   </w:style>
   <w:style w:type="numbering" w:customStyle="1" w:styleId="WWNum16">
     <w:name w:val="WWNum16"/>
-    <w:basedOn w:val="Nessunelenco"/>
+    <w:basedOn w:val="NoList"/>
     <w:pPr>
       <w:numPr>
         <w:numId w:val="17"/>
@@ -23643,7 +24320,7 @@
   </w:style>
   <w:style w:type="numbering" w:customStyle="1" w:styleId="WWNum17">
     <w:name w:val="WWNum17"/>
-    <w:basedOn w:val="Nessunelenco"/>
+    <w:basedOn w:val="NoList"/>
     <w:pPr>
       <w:numPr>
         <w:numId w:val="18"/>
@@ -23652,7 +24329,7 @@
   </w:style>
   <w:style w:type="numbering" w:customStyle="1" w:styleId="WWNum18">
     <w:name w:val="WWNum18"/>
-    <w:basedOn w:val="Nessunelenco"/>
+    <w:basedOn w:val="NoList"/>
     <w:pPr>
       <w:numPr>
         <w:numId w:val="19"/>
@@ -23661,7 +24338,7 @@
   </w:style>
   <w:style w:type="numbering" w:customStyle="1" w:styleId="WWNum19">
     <w:name w:val="WWNum19"/>
-    <w:basedOn w:val="Nessunelenco"/>
+    <w:basedOn w:val="NoList"/>
     <w:pPr>
       <w:numPr>
         <w:numId w:val="20"/>
@@ -23670,7 +24347,7 @@
   </w:style>
   <w:style w:type="numbering" w:customStyle="1" w:styleId="WWNum20">
     <w:name w:val="WWNum20"/>
-    <w:basedOn w:val="Nessunelenco"/>
+    <w:basedOn w:val="NoList"/>
     <w:pPr>
       <w:numPr>
         <w:numId w:val="21"/>
@@ -23679,7 +24356,7 @@
   </w:style>
   <w:style w:type="numbering" w:customStyle="1" w:styleId="WWNum21">
     <w:name w:val="WWNum21"/>
-    <w:basedOn w:val="Nessunelenco"/>
+    <w:basedOn w:val="NoList"/>
     <w:pPr>
       <w:numPr>
         <w:numId w:val="22"/>
@@ -23688,7 +24365,7 @@
   </w:style>
   <w:style w:type="numbering" w:customStyle="1" w:styleId="WWNum22">
     <w:name w:val="WWNum22"/>
-    <w:basedOn w:val="Nessunelenco"/>
+    <w:basedOn w:val="NoList"/>
     <w:pPr>
       <w:numPr>
         <w:numId w:val="23"/>
@@ -23697,7 +24374,7 @@
   </w:style>
   <w:style w:type="numbering" w:customStyle="1" w:styleId="WWNum23">
     <w:name w:val="WWNum23"/>
-    <w:basedOn w:val="Nessunelenco"/>
+    <w:basedOn w:val="NoList"/>
     <w:pPr>
       <w:numPr>
         <w:numId w:val="24"/>
@@ -23706,7 +24383,7 @@
   </w:style>
   <w:style w:type="numbering" w:customStyle="1" w:styleId="WWNum24">
     <w:name w:val="WWNum24"/>
-    <w:basedOn w:val="Nessunelenco"/>
+    <w:basedOn w:val="NoList"/>
     <w:pPr>
       <w:numPr>
         <w:numId w:val="25"/>
@@ -23715,7 +24392,7 @@
   </w:style>
   <w:style w:type="numbering" w:customStyle="1" w:styleId="WWNum25">
     <w:name w:val="WWNum25"/>
-    <w:basedOn w:val="Nessunelenco"/>
+    <w:basedOn w:val="NoList"/>
     <w:pPr>
       <w:numPr>
         <w:numId w:val="26"/>
@@ -23724,7 +24401,7 @@
   </w:style>
   <w:style w:type="numbering" w:customStyle="1" w:styleId="WWNum26">
     <w:name w:val="WWNum26"/>
-    <w:basedOn w:val="Nessunelenco"/>
+    <w:basedOn w:val="NoList"/>
     <w:pPr>
       <w:numPr>
         <w:numId w:val="46"/>
@@ -23733,7 +24410,7 @@
   </w:style>
   <w:style w:type="numbering" w:customStyle="1" w:styleId="WWNum27">
     <w:name w:val="WWNum27"/>
-    <w:basedOn w:val="Nessunelenco"/>
+    <w:basedOn w:val="NoList"/>
     <w:pPr>
       <w:numPr>
         <w:numId w:val="27"/>
@@ -23742,7 +24419,7 @@
   </w:style>
   <w:style w:type="numbering" w:customStyle="1" w:styleId="WWNum28">
     <w:name w:val="WWNum28"/>
-    <w:basedOn w:val="Nessunelenco"/>
+    <w:basedOn w:val="NoList"/>
     <w:pPr>
       <w:numPr>
         <w:numId w:val="28"/>
@@ -23751,7 +24428,7 @@
   </w:style>
   <w:style w:type="numbering" w:customStyle="1" w:styleId="WWNum29">
     <w:name w:val="WWNum29"/>
-    <w:basedOn w:val="Nessunelenco"/>
+    <w:basedOn w:val="NoList"/>
     <w:pPr>
       <w:numPr>
         <w:numId w:val="29"/>
@@ -23760,7 +24437,7 @@
   </w:style>
   <w:style w:type="numbering" w:customStyle="1" w:styleId="WWNum30">
     <w:name w:val="WWNum30"/>
-    <w:basedOn w:val="Nessunelenco"/>
+    <w:basedOn w:val="NoList"/>
     <w:pPr>
       <w:numPr>
         <w:numId w:val="30"/>
@@ -23769,7 +24446,7 @@
   </w:style>
   <w:style w:type="numbering" w:customStyle="1" w:styleId="WWNum31">
     <w:name w:val="WWNum31"/>
-    <w:basedOn w:val="Nessunelenco"/>
+    <w:basedOn w:val="NoList"/>
     <w:pPr>
       <w:numPr>
         <w:numId w:val="31"/>
@@ -23778,7 +24455,7 @@
   </w:style>
   <w:style w:type="numbering" w:customStyle="1" w:styleId="WWNum32">
     <w:name w:val="WWNum32"/>
-    <w:basedOn w:val="Nessunelenco"/>
+    <w:basedOn w:val="NoList"/>
     <w:pPr>
       <w:numPr>
         <w:numId w:val="32"/>
@@ -23787,7 +24464,7 @@
   </w:style>
   <w:style w:type="numbering" w:customStyle="1" w:styleId="WWNum33">
     <w:name w:val="WWNum33"/>
-    <w:basedOn w:val="Nessunelenco"/>
+    <w:basedOn w:val="NoList"/>
     <w:pPr>
       <w:numPr>
         <w:numId w:val="33"/>
@@ -23796,16 +24473,16 @@
   </w:style>
   <w:style w:type="numbering" w:customStyle="1" w:styleId="WWNum34">
     <w:name w:val="WWNum34"/>
-    <w:basedOn w:val="Nessunelenco"/>
+    <w:basedOn w:val="NoList"/>
     <w:pPr>
       <w:numPr>
         <w:numId w:val="34"/>
       </w:numPr>
     </w:pPr>
   </w:style>
-  <w:style w:type="character" w:styleId="Collegamentoipertestuale">
+  <w:style w:type="character" w:styleId="Hyperlink">
     <w:name w:val="Hyperlink"/>
-    <w:basedOn w:val="Carpredefinitoparagrafo"/>
+    <w:basedOn w:val="DefaultParagraphFont"/>
     <w:uiPriority w:val="99"/>
     <w:unhideWhenUsed/>
     <w:rsid w:val="005F5734"/>
@@ -23814,9 +24491,9 @@
       <w:u w:val="single"/>
     </w:rPr>
   </w:style>
-  <w:style w:type="table" w:styleId="Grigliatabella">
+  <w:style w:type="table" w:styleId="TableGrid">
     <w:name w:val="Table Grid"/>
-    <w:basedOn w:val="Tabellanormale"/>
+    <w:basedOn w:val="TableNormal"/>
     <w:uiPriority w:val="59"/>
     <w:rsid w:val="00FB4123"/>
     <w:tblPr>
@@ -23859,7 +24536,7 @@
   </w:style>
   <w:style w:type="paragraph" w:customStyle="1" w:styleId="paragraph">
     <w:name w:val="paragraph"/>
-    <w:basedOn w:val="Normale"/>
+    <w:basedOn w:val="Normal"/>
     <w:rsid w:val="00751043"/>
     <w:pPr>
       <w:widowControl/>
@@ -23878,22 +24555,22 @@
   </w:style>
   <w:style w:type="character" w:customStyle="1" w:styleId="normaltextrun">
     <w:name w:val="normaltextrun"/>
-    <w:basedOn w:val="Carpredefinitoparagrafo"/>
+    <w:basedOn w:val="DefaultParagraphFont"/>
     <w:rsid w:val="00751043"/>
   </w:style>
   <w:style w:type="character" w:customStyle="1" w:styleId="eop">
     <w:name w:val="eop"/>
-    <w:basedOn w:val="Carpredefinitoparagrafo"/>
+    <w:basedOn w:val="DefaultParagraphFont"/>
     <w:rsid w:val="00751043"/>
   </w:style>
   <w:style w:type="character" w:customStyle="1" w:styleId="scxw38406795">
     <w:name w:val="scxw38406795"/>
-    <w:basedOn w:val="Carpredefinitoparagrafo"/>
+    <w:basedOn w:val="DefaultParagraphFont"/>
     <w:rsid w:val="00751043"/>
   </w:style>
   <w:style w:type="character" w:customStyle="1" w:styleId="contextualspellingandgrammarerror">
     <w:name w:val="contextualspellingandgrammarerror"/>
-    <w:basedOn w:val="Carpredefinitoparagrafo"/>
+    <w:basedOn w:val="DefaultParagraphFont"/>
     <w:rsid w:val="00751043"/>
   </w:style>
 </w:styles>
@@ -24195,6 +24872,16 @@
 </file>
 
 <file path=customXml/item1.xml><?xml version="1.0" encoding="utf-8"?>
+<b:Sources xmlns:b="http://schemas.openxmlformats.org/officeDocument/2006/bibliography" xmlns="http://schemas.openxmlformats.org/officeDocument/2006/bibliography" SelectedStyle="/APASixthEditionOfficeOnline.xsl" StyleName="APA" Version="6"/>
+</file>
+
+<file path=customXml/item2.xml><?xml version="1.0" encoding="utf-8"?>
+<p:properties xmlns:p="http://schemas.microsoft.com/office/2006/metadata/properties" xmlns:xsi="http://www.w3.org/2001/XMLSchema-instance" xmlns:pc="http://schemas.microsoft.com/office/infopath/2007/PartnerControls">
+  <documentManagement/>
+</p:properties>
+</file>
+
+<file path=customXml/item3.xml><?xml version="1.0" encoding="utf-8"?>
 <ct:contentTypeSchema xmlns:ct="http://schemas.microsoft.com/office/2006/metadata/contentType" xmlns:ma="http://schemas.microsoft.com/office/2006/metadata/properties/metaAttributes" ct:_="" ma:_="" ma:contentTypeName="Documento" ma:contentTypeID="0x010100EF10C102774CC343B14B44E209154F29" ma:contentTypeVersion="6" ma:contentTypeDescription="Creare un nuovo documento." ma:contentTypeScope="" ma:versionID="31fc1c36130d8167e236fe7908007cab">
   <xsd:schema xmlns:xsd="http://www.w3.org/2001/XMLSchema" xmlns:xs="http://www.w3.org/2001/XMLSchema" xmlns:p="http://schemas.microsoft.com/office/2006/metadata/properties" xmlns:ns2="e86a63c2-7291-4cd2-9ba5-95d203bf00ef" targetNamespace="http://schemas.microsoft.com/office/2006/metadata/properties" ma:root="true" ma:fieldsID="45aa54b50abec586a36dff0b5345026d" ns2:_="">
     <xsd:import namespace="e86a63c2-7291-4cd2-9ba5-95d203bf00ef"/>
@@ -24352,16 +25039,6 @@
 </ct:contentTypeSchema>
 </file>
 
-<file path=customXml/item2.xml><?xml version="1.0" encoding="utf-8"?>
-<p:properties xmlns:p="http://schemas.microsoft.com/office/2006/metadata/properties" xmlns:xsi="http://www.w3.org/2001/XMLSchema-instance" xmlns:pc="http://schemas.microsoft.com/office/infopath/2007/PartnerControls">
-  <documentManagement/>
-</p:properties>
-</file>
-
-<file path=customXml/item3.xml><?xml version="1.0" encoding="utf-8"?>
-<b:Sources xmlns:b="http://schemas.openxmlformats.org/officeDocument/2006/bibliography" xmlns="http://schemas.openxmlformats.org/officeDocument/2006/bibliography" SelectedStyle="/APASixthEditionOfficeOnline.xsl" StyleName="APA" Version="6"/>
-</file>
-
 <file path=customXml/item4.xml><?xml version="1.0" encoding="utf-8"?>
 <?mso-contentType ?>
 <FormTemplates xmlns="http://schemas.microsoft.com/sharepoint/v3/contenttype/forms">
@@ -24372,6 +25049,23 @@
 </file>
 
 <file path=customXml/itemProps1.xml><?xml version="1.0" encoding="utf-8"?>
+<ds:datastoreItem xmlns:ds="http://schemas.openxmlformats.org/officeDocument/2006/customXml" ds:itemID="{BA284B7E-4DA7-1A43-A865-097EF0A87AC8}">
+  <ds:schemaRefs>
+    <ds:schemaRef ds:uri="http://schemas.openxmlformats.org/officeDocument/2006/bibliography"/>
+  </ds:schemaRefs>
+</ds:datastoreItem>
+</file>
+
+<file path=customXml/itemProps2.xml><?xml version="1.0" encoding="utf-8"?>
+<ds:datastoreItem xmlns:ds="http://schemas.openxmlformats.org/officeDocument/2006/customXml" ds:itemID="{E408DCB0-05FE-467B-A682-4A9F84F0D4E2}">
+  <ds:schemaRefs>
+    <ds:schemaRef ds:uri="http://schemas.microsoft.com/office/2006/metadata/properties"/>
+    <ds:schemaRef ds:uri="http://schemas.microsoft.com/office/infopath/2007/PartnerControls"/>
+  </ds:schemaRefs>
+</ds:datastoreItem>
+</file>
+
+<file path=customXml/itemProps3.xml><?xml version="1.0" encoding="utf-8"?>
 <ds:datastoreItem xmlns:ds="http://schemas.openxmlformats.org/officeDocument/2006/customXml" ds:itemID="{D9799BE5-218D-4F14-B017-12A4E6F678B5}">
   <ds:schemaRefs>
     <ds:schemaRef ds:uri="http://schemas.microsoft.com/office/2006/metadata/contentType"/>
@@ -24389,23 +25083,6 @@
 </ds:datastoreItem>
 </file>
 
-<file path=customXml/itemProps2.xml><?xml version="1.0" encoding="utf-8"?>
-<ds:datastoreItem xmlns:ds="http://schemas.openxmlformats.org/officeDocument/2006/customXml" ds:itemID="{E408DCB0-05FE-467B-A682-4A9F84F0D4E2}">
-  <ds:schemaRefs>
-    <ds:schemaRef ds:uri="http://schemas.microsoft.com/office/2006/metadata/properties"/>
-    <ds:schemaRef ds:uri="http://schemas.microsoft.com/office/infopath/2007/PartnerControls"/>
-  </ds:schemaRefs>
-</ds:datastoreItem>
-</file>
-
-<file path=customXml/itemProps3.xml><?xml version="1.0" encoding="utf-8"?>
-<ds:datastoreItem xmlns:ds="http://schemas.openxmlformats.org/officeDocument/2006/customXml" ds:itemID="{BA284B7E-4DA7-1A43-A865-097EF0A87AC8}">
-  <ds:schemaRefs>
-    <ds:schemaRef ds:uri="http://schemas.openxmlformats.org/officeDocument/2006/bibliography"/>
-  </ds:schemaRefs>
-</ds:datastoreItem>
-</file>
-
 <file path=customXml/itemProps4.xml><?xml version="1.0" encoding="utf-8"?>
 <ds:datastoreItem xmlns:ds="http://schemas.openxmlformats.org/officeDocument/2006/customXml" ds:itemID="{69C6E5F1-0EF4-4027-8818-8E7D91E4E2D1}">
   <ds:schemaRefs>

</xml_diff>